<commit_message>
Sync to upstream it-27 (SHA: 465316a2fb52f39d092f384c181be722260701e5)
</commit_message>
<xml_diff>
--- a/BaseApp/Source/Base Application/Sales/Document/StandardSalesQuote.docx
+++ b/BaseApp/Source/Base Application/Sales/Document/StandardSalesQuote.docx
@@ -1,18 +1,18 @@
 
 <file path=word/document.xml><?xml version="1.0" encoding="utf-8"?>
-<w:document xmlns:wpc="http://schemas.microsoft.com/office/word/2010/wordprocessingCanvas" xmlns:cx="http://schemas.microsoft.com/office/drawing/2014/chartex" xmlns:cx1="http://schemas.microsoft.com/office/drawing/2015/9/8/chartex" xmlns:cx2="http://schemas.microsoft.com/office/drawing/2015/10/21/chartex" xmlns:cx3="http://schemas.microsoft.com/office/drawing/2016/5/9/chartex" xmlns:cx4="http://schemas.microsoft.com/office/drawing/2016/5/10/chartex" xmlns:cx5="http://schemas.microsoft.com/office/drawing/2016/5/11/chartex" xmlns:cx6="http://schemas.microsoft.com/office/drawing/2016/5/12/chartex" xmlns:cx7="http://schemas.microsoft.com/office/drawing/2016/5/13/chartex" xmlns:cx8="http://schemas.microsoft.com/office/drawing/2016/5/14/chartex" xmlns:mc="http://schemas.openxmlformats.org/markup-compatibility/2006" xmlns:aink="http://schemas.microsoft.com/office/drawing/2016/ink" xmlns:am3d="http://schemas.microsoft.com/office/drawing/2017/model3d" xmlns:o="urn:schemas-microsoft-com:office:office" xmlns:r="http://schemas.openxmlformats.org/officeDocument/2006/relationships" xmlns:m="http://schemas.openxmlformats.org/officeDocument/2006/math" xmlns:v="urn:schemas-microsoft-com:vml" xmlns:wp14="http://schemas.microsoft.com/office/word/2010/wordprocessingDrawing" xmlns:wp="http://schemas.openxmlformats.org/drawingml/2006/wordprocessingDrawing" xmlns:w10="urn:schemas-microsoft-com:office:word" xmlns:w="http://schemas.openxmlformats.org/wordprocessingml/2006/main" xmlns:w14="http://schemas.microsoft.com/office/word/2010/wordml" xmlns:w15="http://schemas.microsoft.com/office/word/2012/wordml" xmlns:w16cid="http://schemas.microsoft.com/office/word/2016/wordml/cid" xmlns:w16se="http://schemas.microsoft.com/office/word/2015/wordml/symex" xmlns:wpg="http://schemas.microsoft.com/office/word/2010/wordprocessingGroup" xmlns:wpi="http://schemas.microsoft.com/office/word/2010/wordprocessingInk" xmlns:wne="http://schemas.microsoft.com/office/word/2006/wordml" xmlns:wps="http://schemas.microsoft.com/office/word/2010/wordprocessingShape" mc:Ignorable="w14 w15 w16se w16cid wp14">
+<w:document xmlns:wpc="http://schemas.microsoft.com/office/word/2010/wordprocessingCanvas" xmlns:cx="http://schemas.microsoft.com/office/drawing/2014/chartex" xmlns:cx1="http://schemas.microsoft.com/office/drawing/2015/9/8/chartex" xmlns:cx2="http://schemas.microsoft.com/office/drawing/2015/10/21/chartex" xmlns:cx3="http://schemas.microsoft.com/office/drawing/2016/5/9/chartex" xmlns:cx4="http://schemas.microsoft.com/office/drawing/2016/5/10/chartex" xmlns:cx5="http://schemas.microsoft.com/office/drawing/2016/5/11/chartex" xmlns:cx6="http://schemas.microsoft.com/office/drawing/2016/5/12/chartex" xmlns:cx7="http://schemas.microsoft.com/office/drawing/2016/5/13/chartex" xmlns:cx8="http://schemas.microsoft.com/office/drawing/2016/5/14/chartex" xmlns:mc="http://schemas.openxmlformats.org/markup-compatibility/2006" xmlns:aink="http://schemas.microsoft.com/office/drawing/2016/ink" xmlns:am3d="http://schemas.microsoft.com/office/drawing/2017/model3d" xmlns:o="urn:schemas-microsoft-com:office:office" xmlns:oel="http://schemas.microsoft.com/office/2019/extlst" xmlns:r="http://schemas.openxmlformats.org/officeDocument/2006/relationships" xmlns:m="http://schemas.openxmlformats.org/officeDocument/2006/math" xmlns:v="urn:schemas-microsoft-com:vml" xmlns:wp14="http://schemas.microsoft.com/office/word/2010/wordprocessingDrawing" xmlns:wp="http://schemas.openxmlformats.org/drawingml/2006/wordprocessingDrawing" xmlns:w10="urn:schemas-microsoft-com:office:word" xmlns:w="http://schemas.openxmlformats.org/wordprocessingml/2006/main" xmlns:w14="http://schemas.microsoft.com/office/word/2010/wordml" xmlns:w15="http://schemas.microsoft.com/office/word/2012/wordml" xmlns:w16cex="http://schemas.microsoft.com/office/word/2018/wordml/cex" xmlns:w16cid="http://schemas.microsoft.com/office/word/2016/wordml/cid" xmlns:w16="http://schemas.microsoft.com/office/word/2018/wordml" xmlns:w16du="http://schemas.microsoft.com/office/word/2023/wordml/word16du" xmlns:w16sdtdh="http://schemas.microsoft.com/office/word/2020/wordml/sdtdatahash" xmlns:w16sdtfl="http://schemas.microsoft.com/office/word/2024/wordml/sdtformatlock" xmlns:w16se="http://schemas.microsoft.com/office/word/2015/wordml/symex" xmlns:wpg="http://schemas.microsoft.com/office/word/2010/wordprocessingGroup" xmlns:wpi="http://schemas.microsoft.com/office/word/2010/wordprocessingInk" xmlns:wne="http://schemas.microsoft.com/office/word/2006/wordml" xmlns:wps="http://schemas.microsoft.com/office/word/2010/wordprocessingShape" mc:Ignorable="w14 w15 w16se w16cid w16 w16cex w16sdtdh w16sdtfl w16du wp14">
   <w:body>
     <w:tbl>
       <w:tblPr>
         <w:tblStyle w:val="TableGrid"/>
         <w:tblW w:w="5000" w:type="pct"/>
         <w:tblBorders>
-          <w:top w:val="none" w:color="auto" w:sz="0" w:space="0"/>
-          <w:left w:val="none" w:color="auto" w:sz="0" w:space="0"/>
-          <w:bottom w:val="none" w:color="auto" w:sz="0" w:space="0"/>
-          <w:right w:val="none" w:color="auto" w:sz="0" w:space="0"/>
-          <w:insideH w:val="none" w:color="auto" w:sz="0" w:space="0"/>
-          <w:insideV w:val="none" w:color="auto" w:sz="0" w:space="0"/>
+          <w:top w:val="none" w:sz="0" w:space="0" w:color="auto"/>
+          <w:left w:val="none" w:sz="0" w:space="0" w:color="auto"/>
+          <w:bottom w:val="none" w:sz="0" w:space="0" w:color="auto"/>
+          <w:right w:val="none" w:sz="0" w:space="0" w:color="auto"/>
+          <w:insideH w:val="none" w:sz="0" w:space="0" w:color="auto"/>
+          <w:insideV w:val="none" w:sz="0" w:space="0" w:color="auto"/>
         </w:tblBorders>
         <w:tblCellMar>
           <w:left w:w="0" w:type="dxa"/>
@@ -45,7 +45,7 @@
                 <w:placeholder>
                   <w:docPart w:val="18ECDB4E735444248662DE2B13ECDE27"/>
                 </w:placeholder>
-                <w:dataBinding w:prefixMappings="xmlns:ns0='urn:microsoft-dynamics-nav/reports/Standard_Sales_Quote/1304/'" w:xpath="/ns0:NavWordReportXmlPart[1]/ns0:Header[1]/ns0:CustomerAddress1[1]" w:storeItemID="{698CEE62-D454-4755-B874-1C16AD01E098}"/>
+                <w:dataBinding w:prefixMappings="xmlns:ns0='urn:microsoft-dynamics-nav/reports/Standard_Sales_Quote/1304/'" w:xpath="/ns0:NavWordReportXmlPart[1]/ns0:Header[1]/ns0:CustomerAddress1[1]" w:storeItemID="{12A2964D-3EB4-4B1E-8949-A99CA3D19D26}"/>
                 <w:text/>
               </w:sdtPr>
               <w:sdtEndPr>
@@ -83,10 +83,9 @@
                 <w:placeholder>
                   <w:docPart w:val="59F3843398E743F4AC86CE600F56C9F9"/>
                 </w:placeholder>
-                <w:dataBinding w:prefixMappings="xmlns:ns0='urn:microsoft-dynamics-nav/reports/Standard_Sales_Quote/1304/'" w:xpath="/ns0:NavWordReportXmlPart[1]/ns0:Header[1]/ns0:CompanyAddress1[1]" w:storeItemID="{698CEE62-D454-4755-B874-1C16AD01E098}"/>
+                <w:dataBinding w:prefixMappings="xmlns:ns0='urn:microsoft-dynamics-nav/reports/Standard_Sales_Quote/1304/'" w:xpath="/ns0:NavWordReportXmlPart[1]/ns0:Header[1]/ns0:CompanyAddress1[1]" w:storeItemID="{12A2964D-3EB4-4B1E-8949-A99CA3D19D26}"/>
                 <w:text/>
               </w:sdtPr>
-              <w:sdtEndPr/>
               <w:sdtContent>
                 <w:r>
                   <w:t>CompanyAddress1</w:t>
@@ -113,10 +112,9 @@
                 <w:placeholder>
                   <w:docPart w:val="2F34EED7068C4D88AF02DA5EDCEF4F77"/>
                 </w:placeholder>
-                <w:dataBinding w:prefixMappings="xmlns:ns0='urn:microsoft-dynamics-nav/reports/Standard_Sales_Quote/1304/'" w:xpath="/ns0:NavWordReportXmlPart[1]/ns0:Header[1]/ns0:CustomerAddress2[1]" w:storeItemID="{698CEE62-D454-4755-B874-1C16AD01E098}"/>
+                <w:dataBinding w:prefixMappings="xmlns:ns0='urn:microsoft-dynamics-nav/reports/Standard_Sales_Quote/1304/'" w:xpath="/ns0:NavWordReportXmlPart[1]/ns0:Header[1]/ns0:CustomerAddress2[1]" w:storeItemID="{12A2964D-3EB4-4B1E-8949-A99CA3D19D26}"/>
                 <w:text/>
               </w:sdtPr>
-              <w:sdtEndPr/>
               <w:sdtContent>
                 <w:r>
                   <w:t>CustomerAddress2</w:t>
@@ -142,10 +140,9 @@
                 <w:placeholder>
                   <w:docPart w:val="B9A829857B8F42CCA7AF65F5DA104A42"/>
                 </w:placeholder>
-                <w:dataBinding w:prefixMappings="xmlns:ns0='urn:microsoft-dynamics-nav/reports/Standard_Sales_Quote/1304/'" w:xpath="/ns0:NavWordReportXmlPart[1]/ns0:Header[1]/ns0:CompanyAddress2[1]" w:storeItemID="{698CEE62-D454-4755-B874-1C16AD01E098}"/>
+                <w:dataBinding w:prefixMappings="xmlns:ns0='urn:microsoft-dynamics-nav/reports/Standard_Sales_Quote/1304/'" w:xpath="/ns0:NavWordReportXmlPart[1]/ns0:Header[1]/ns0:CompanyAddress2[1]" w:storeItemID="{12A2964D-3EB4-4B1E-8949-A99CA3D19D26}"/>
                 <w:text/>
               </w:sdtPr>
-              <w:sdtEndPr/>
               <w:sdtContent>
                 <w:r>
                   <w:t>CompanyAddress2</w:t>
@@ -172,10 +169,9 @@
                 <w:placeholder>
                   <w:docPart w:val="B558D5F557424E7580F2C33A7245551E"/>
                 </w:placeholder>
-                <w:dataBinding w:prefixMappings="xmlns:ns0='urn:microsoft-dynamics-nav/reports/Standard_Sales_Quote/1304/'" w:xpath="/ns0:NavWordReportXmlPart[1]/ns0:Header[1]/ns0:CustomerAddress3[1]" w:storeItemID="{698CEE62-D454-4755-B874-1C16AD01E098}"/>
+                <w:dataBinding w:prefixMappings="xmlns:ns0='urn:microsoft-dynamics-nav/reports/Standard_Sales_Quote/1304/'" w:xpath="/ns0:NavWordReportXmlPart[1]/ns0:Header[1]/ns0:CustomerAddress3[1]" w:storeItemID="{12A2964D-3EB4-4B1E-8949-A99CA3D19D26}"/>
                 <w:text/>
               </w:sdtPr>
-              <w:sdtEndPr/>
               <w:sdtContent>
                 <w:r>
                   <w:t>CustomerAddress3</w:t>
@@ -201,10 +197,9 @@
                 <w:placeholder>
                   <w:docPart w:val="EFC0FD1BB77C414CAEADE5BC3F86D0EF"/>
                 </w:placeholder>
-                <w:dataBinding w:prefixMappings="xmlns:ns0='urn:microsoft-dynamics-nav/reports/Standard_Sales_Quote/1304/'" w:xpath="/ns0:NavWordReportXmlPart[1]/ns0:Header[1]/ns0:CompanyAddress3[1]" w:storeItemID="{698CEE62-D454-4755-B874-1C16AD01E098}"/>
+                <w:dataBinding w:prefixMappings="xmlns:ns0='urn:microsoft-dynamics-nav/reports/Standard_Sales_Quote/1304/'" w:xpath="/ns0:NavWordReportXmlPart[1]/ns0:Header[1]/ns0:CompanyAddress3[1]" w:storeItemID="{12A2964D-3EB4-4B1E-8949-A99CA3D19D26}"/>
                 <w:text/>
               </w:sdtPr>
-              <w:sdtEndPr/>
               <w:sdtContent>
                 <w:r>
                   <w:t>CompanyAddress3</w:t>
@@ -231,10 +226,9 @@
                 <w:placeholder>
                   <w:docPart w:val="18DDE567520A4EFC9378CCA4C87E4DDF"/>
                 </w:placeholder>
-                <w:dataBinding w:prefixMappings="xmlns:ns0='urn:microsoft-dynamics-nav/reports/Standard_Sales_Quote/1304/'" w:xpath="/ns0:NavWordReportXmlPart[1]/ns0:Header[1]/ns0:CustomerAddress4[1]" w:storeItemID="{698CEE62-D454-4755-B874-1C16AD01E098}"/>
+                <w:dataBinding w:prefixMappings="xmlns:ns0='urn:microsoft-dynamics-nav/reports/Standard_Sales_Quote/1304/'" w:xpath="/ns0:NavWordReportXmlPart[1]/ns0:Header[1]/ns0:CustomerAddress4[1]" w:storeItemID="{12A2964D-3EB4-4B1E-8949-A99CA3D19D26}"/>
                 <w:text/>
               </w:sdtPr>
-              <w:sdtEndPr/>
               <w:sdtContent>
                 <w:r>
                   <w:t>CustomerAddress4</w:t>
@@ -260,10 +254,9 @@
                 <w:placeholder>
                   <w:docPart w:val="CF22DB901D5644609DBD9B606390CF97"/>
                 </w:placeholder>
-                <w:dataBinding w:prefixMappings="xmlns:ns0='urn:microsoft-dynamics-nav/reports/Standard_Sales_Quote/1304/'" w:xpath="/ns0:NavWordReportXmlPart[1]/ns0:Header[1]/ns0:CompanyAddress4[1]" w:storeItemID="{698CEE62-D454-4755-B874-1C16AD01E098}"/>
+                <w:dataBinding w:prefixMappings="xmlns:ns0='urn:microsoft-dynamics-nav/reports/Standard_Sales_Quote/1304/'" w:xpath="/ns0:NavWordReportXmlPart[1]/ns0:Header[1]/ns0:CompanyAddress4[1]" w:storeItemID="{12A2964D-3EB4-4B1E-8949-A99CA3D19D26}"/>
                 <w:text/>
               </w:sdtPr>
-              <w:sdtEndPr/>
               <w:sdtContent>
                 <w:r>
                   <w:t>CompanyAddress4</w:t>
@@ -290,10 +283,9 @@
                 <w:placeholder>
                   <w:docPart w:val="1B3FC965A2AF4D7D8BB278817E8B0A34"/>
                 </w:placeholder>
-                <w:dataBinding w:prefixMappings="xmlns:ns0='urn:microsoft-dynamics-nav/reports/Standard_Sales_Quote/1304/'" w:xpath="/ns0:NavWordReportXmlPart[1]/ns0:Header[1]/ns0:CustomerAddress5[1]" w:storeItemID="{698CEE62-D454-4755-B874-1C16AD01E098}"/>
+                <w:dataBinding w:prefixMappings="xmlns:ns0='urn:microsoft-dynamics-nav/reports/Standard_Sales_Quote/1304/'" w:xpath="/ns0:NavWordReportXmlPart[1]/ns0:Header[1]/ns0:CustomerAddress5[1]" w:storeItemID="{12A2964D-3EB4-4B1E-8949-A99CA3D19D26}"/>
                 <w:text/>
               </w:sdtPr>
-              <w:sdtEndPr/>
               <w:sdtContent>
                 <w:r>
                   <w:t>CustomerAddress5</w:t>
@@ -319,10 +311,9 @@
                 <w:placeholder>
                   <w:docPart w:val="EAAF8D4E278E4278AD200C0628BFB94B"/>
                 </w:placeholder>
-                <w:dataBinding w:prefixMappings="xmlns:ns0='urn:microsoft-dynamics-nav/reports/Standard_Sales_Quote/1304/'" w:xpath="/ns0:NavWordReportXmlPart[1]/ns0:Header[1]/ns0:CompanyAddress5[1]" w:storeItemID="{698CEE62-D454-4755-B874-1C16AD01E098}"/>
+                <w:dataBinding w:prefixMappings="xmlns:ns0='urn:microsoft-dynamics-nav/reports/Standard_Sales_Quote/1304/'" w:xpath="/ns0:NavWordReportXmlPart[1]/ns0:Header[1]/ns0:CompanyAddress5[1]" w:storeItemID="{12A2964D-3EB4-4B1E-8949-A99CA3D19D26}"/>
                 <w:text/>
               </w:sdtPr>
-              <w:sdtEndPr/>
               <w:sdtContent>
                 <w:r>
                   <w:t>CompanyAddress5</w:t>
@@ -349,10 +340,9 @@
                 <w:placeholder>
                   <w:docPart w:val="E3734E30A5ED4EC1980236FEB539BEAC"/>
                 </w:placeholder>
-                <w:dataBinding w:prefixMappings="xmlns:ns0='urn:microsoft-dynamics-nav/reports/Standard_Sales_Quote/1304/'" w:xpath="/ns0:NavWordReportXmlPart[1]/ns0:Header[1]/ns0:CustomerAddress6[1]" w:storeItemID="{698CEE62-D454-4755-B874-1C16AD01E098}"/>
+                <w:dataBinding w:prefixMappings="xmlns:ns0='urn:microsoft-dynamics-nav/reports/Standard_Sales_Quote/1304/'" w:xpath="/ns0:NavWordReportXmlPart[1]/ns0:Header[1]/ns0:CustomerAddress6[1]" w:storeItemID="{12A2964D-3EB4-4B1E-8949-A99CA3D19D26}"/>
                 <w:text/>
               </w:sdtPr>
-              <w:sdtEndPr/>
               <w:sdtContent>
                 <w:r>
                   <w:t>CustomerAddress6</w:t>
@@ -378,10 +368,9 @@
                 <w:placeholder>
                   <w:docPart w:val="4C7CBF38C5EA4C6E88B82768E56F4463"/>
                 </w:placeholder>
-                <w:dataBinding w:prefixMappings="xmlns:ns0='urn:microsoft-dynamics-nav/reports/Standard_Sales_Quote/1304/'" w:xpath="/ns0:NavWordReportXmlPart[1]/ns0:Header[1]/ns0:CompanyAddress6[1]" w:storeItemID="{698CEE62-D454-4755-B874-1C16AD01E098}"/>
+                <w:dataBinding w:prefixMappings="xmlns:ns0='urn:microsoft-dynamics-nav/reports/Standard_Sales_Quote/1304/'" w:xpath="/ns0:NavWordReportXmlPart[1]/ns0:Header[1]/ns0:CompanyAddress6[1]" w:storeItemID="{12A2964D-3EB4-4B1E-8949-A99CA3D19D26}"/>
                 <w:text/>
               </w:sdtPr>
-              <w:sdtEndPr/>
               <w:sdtContent>
                 <w:r>
                   <w:t>CompanyAddress6</w:t>
@@ -408,10 +397,9 @@
                 <w:placeholder>
                   <w:docPart w:val="6D50E62DE5704DC3A5636FDAAA73CCBA"/>
                 </w:placeholder>
-                <w:dataBinding w:prefixMappings="xmlns:ns0='urn:microsoft-dynamics-nav/reports/Standard_Sales_Quote/1304/'" w:xpath="/ns0:NavWordReportXmlPart[1]/ns0:Header[1]/ns0:CustomerAddress7[1]" w:storeItemID="{698CEE62-D454-4755-B874-1C16AD01E098}"/>
+                <w:dataBinding w:prefixMappings="xmlns:ns0='urn:microsoft-dynamics-nav/reports/Standard_Sales_Quote/1304/'" w:xpath="/ns0:NavWordReportXmlPart[1]/ns0:Header[1]/ns0:CustomerAddress7[1]" w:storeItemID="{12A2964D-3EB4-4B1E-8949-A99CA3D19D26}"/>
                 <w:text/>
               </w:sdtPr>
-              <w:sdtEndPr/>
               <w:sdtContent>
                 <w:r>
                   <w:rPr>
@@ -440,10 +428,9 @@
                 <w:placeholder>
                   <w:docPart w:val="572342047EEA4A598B011F25F5498032"/>
                 </w:placeholder>
-                <w:dataBinding w:prefixMappings="xmlns:ns0='urn:microsoft-dynamics-nav/reports/Standard_Sales_Quote/1304/'" w:xpath="/ns0:NavWordReportXmlPart[1]/ns0:Header[1]/ns0:CompanyLegalOffice_Lbl[1]" w:storeItemID="{698CEE62-D454-4755-B874-1C16AD01E098}"/>
+                <w:dataBinding w:prefixMappings="xmlns:ns0='urn:microsoft-dynamics-nav/reports/Standard_Sales_Quote/1304/'" w:xpath="/ns0:NavWordReportXmlPart[1]/ns0:Header[1]/ns0:CompanyLegalOffice_Lbl[1]" w:storeItemID="{12A2964D-3EB4-4B1E-8949-A99CA3D19D26}"/>
                 <w:text/>
               </w:sdtPr>
-              <w:sdtEndPr/>
               <w:sdtContent>
                 <w:r>
                   <w:rPr>
@@ -464,10 +451,9 @@
                 <w:placeholder>
                   <w:docPart w:val="B2398CECCE1A4AD1A81E04EF7E0CEA7E"/>
                 </w:placeholder>
-                <w:dataBinding w:prefixMappings="xmlns:ns0='urn:microsoft-dynamics-nav/reports/Standard_Sales_Quote/1304/'" w:xpath="/ns0:NavWordReportXmlPart[1]/ns0:Header[1]/ns0:CompanyLegalOffice[1]" w:storeItemID="{698CEE62-D454-4755-B874-1C16AD01E098}"/>
+                <w:dataBinding w:prefixMappings="xmlns:ns0='urn:microsoft-dynamics-nav/reports/Standard_Sales_Quote/1304/'" w:xpath="/ns0:NavWordReportXmlPart[1]/ns0:Header[1]/ns0:CompanyLegalOffice[1]" w:storeItemID="{12A2964D-3EB4-4B1E-8949-A99CA3D19D26}"/>
                 <w:text/>
               </w:sdtPr>
-              <w:sdtEndPr/>
               <w:sdtContent>
                 <w:r>
                   <w:rPr>
@@ -493,10 +479,9 @@
               <w:placeholder>
                 <w:docPart w:val="956CDC42C9E141AFAC9F698AFF0EFAC8"/>
               </w:placeholder>
-              <w:dataBinding w:prefixMappings="xmlns:ns0='urn:microsoft-dynamics-nav/reports/Standard_Sales_Quote/1304/'" w:xpath="/ns0:NavWordReportXmlPart[1]/ns0:Header[1]/ns0:CustomerAddress8[1]" w:storeItemID="{698CEE62-D454-4755-B874-1C16AD01E098}"/>
+              <w:dataBinding w:prefixMappings="xmlns:ns0='urn:microsoft-dynamics-nav/reports/Standard_Sales_Quote/1304/'" w:xpath="/ns0:NavWordReportXmlPart[1]/ns0:Header[1]/ns0:CustomerAddress8[1]" w:storeItemID="{12A2964D-3EB4-4B1E-8949-A99CA3D19D26}"/>
               <w:text/>
             </w:sdtPr>
-            <w:sdtEndPr/>
             <w:sdtContent>
               <w:p>
                 <w:pPr>
@@ -535,12 +520,12 @@
         <w:tblStyle w:val="TableGrid"/>
         <w:tblW w:w="5000" w:type="pct"/>
         <w:tblBorders>
-          <w:top w:val="none" w:color="auto" w:sz="0" w:space="0"/>
-          <w:left w:val="none" w:color="auto" w:sz="0" w:space="0"/>
-          <w:bottom w:val="none" w:color="auto" w:sz="0" w:space="0"/>
-          <w:right w:val="none" w:color="auto" w:sz="0" w:space="0"/>
-          <w:insideH w:val="none" w:color="auto" w:sz="0" w:space="0"/>
-          <w:insideV w:val="none" w:color="auto" w:sz="0" w:space="0"/>
+          <w:top w:val="none" w:sz="0" w:space="0" w:color="auto"/>
+          <w:left w:val="none" w:sz="0" w:space="0" w:color="auto"/>
+          <w:bottom w:val="none" w:sz="0" w:space="0" w:color="auto"/>
+          <w:right w:val="none" w:sz="0" w:space="0" w:color="auto"/>
+          <w:insideH w:val="none" w:sz="0" w:space="0" w:color="auto"/>
+          <w:insideV w:val="none" w:sz="0" w:space="0" w:color="auto"/>
         </w:tblBorders>
         <w:tblLayout w:type="fixed"/>
         <w:tblCellMar>
@@ -565,7 +550,7 @@
             <w:placeholder>
               <w:docPart w:val="829C780A82D54599A9AEFB7B135ED0A0"/>
             </w:placeholder>
-            <w:dataBinding w:prefixMappings="xmlns:ns0='urn:microsoft-dynamics-nav/reports/Standard_Sales_Quote/1304/'" w:xpath="/ns0:NavWordReportXmlPart[1]/ns0:Header[1]/ns0:YourReference__Lbl[1]" w:storeItemID="{698CEE62-D454-4755-B874-1C16AD01E098}"/>
+            <w:dataBinding w:prefixMappings="xmlns:ns0='urn:microsoft-dynamics-nav/reports/Standard_Sales_Quote/1304/'" w:xpath="/ns0:NavWordReportXmlPart[1]/ns0:Header[1]/ns0:YourReference__Lbl[1]" w:storeItemID="{12A2964D-3EB4-4B1E-8949-A99CA3D19D26}"/>
             <w:text/>
           </w:sdtPr>
           <w:sdtContent>
@@ -576,7 +561,6 @@
               <w:p>
                 <w:pPr>
                   <w:pStyle w:val="Heading1"/>
-                  <w:outlineLvl w:val="0"/>
                 </w:pPr>
                 <w:r>
                   <w:rPr>
@@ -594,14 +578,14 @@
               <w:rStyle w:val="Heading1Char"/>
               <w:b/>
             </w:rPr>
+            <w:alias w:val="#Nav: /Header/QuoteValidToDate_Lbl"/>
+            <w:tag w:val="#Nav: Standard_Sales_Quote/1304"/>
             <w:id w:val="-1119598358"/>
             <w:placeholder>
               <w:docPart w:val="DefaultPlaceholder_-1854013440"/>
             </w:placeholder>
-            <w:dataBinding w:prefixMappings="xmlns:ns0='urn:microsoft-dynamics-nav/reports/Standard_Sales_Quote/1304/'" w:xpath="/ns0:NavWordReportXmlPart[1]/ns0:Header[1]/ns0:QuoteValidToDate_Lbl[1]" w:storeItemID="{698CEE62-D454-4755-B874-1C16AD01E098}"/>
+            <w:dataBinding w:prefixMappings="xmlns:ns0='urn:microsoft-dynamics-nav/reports/Standard_Sales_Quote/1304/'" w:xpath="/ns0:NavWordReportXmlPart[1]/ns0:Header[1]/ns0:QuoteValidToDate_Lbl[1]" w:storeItemID="{12A2964D-3EB4-4B1E-8949-A99CA3D19D26}"/>
             <w:text/>
-            <w:alias w:val="#Nav: /Header/QuoteValidToDate_Lbl"/>
-            <w:tag w:val="#Nav: Standard_Sales_Quote/1304"/>
           </w:sdtPr>
           <w:sdtContent>
             <w:tc>
@@ -611,7 +595,6 @@
               <w:p>
                 <w:pPr>
                   <w:pStyle w:val="Heading1"/>
-                  <w:outlineLvl w:val="0"/>
                   <w:rPr>
                     <w:rStyle w:val="Heading1Char"/>
                     <w:b/>
@@ -642,7 +625,7 @@
             <w:placeholder>
               <w:docPart w:val="E0C5958E289F4EA6AEF3FF2D3A623991"/>
             </w:placeholder>
-            <w:dataBinding w:prefixMappings="xmlns:ns0='urn:microsoft-dynamics-nav/reports/Standard_Sales_Quote/1304/'" w:xpath="/ns0:NavWordReportXmlPart[1]/ns0:Header[1]/ns0:SalesPersonBlank_Lbl[1]" w:storeItemID="{698CEE62-D454-4755-B874-1C16AD01E098}"/>
+            <w:dataBinding w:prefixMappings="xmlns:ns0='urn:microsoft-dynamics-nav/reports/Standard_Sales_Quote/1304/'" w:xpath="/ns0:NavWordReportXmlPart[1]/ns0:Header[1]/ns0:SalesPersonBlank_Lbl[1]" w:storeItemID="{12A2964D-3EB4-4B1E-8949-A99CA3D19D26}"/>
             <w:text/>
           </w:sdtPr>
           <w:sdtContent>
@@ -653,7 +636,6 @@
               <w:p>
                 <w:pPr>
                   <w:pStyle w:val="Heading1"/>
-                  <w:outlineLvl w:val="0"/>
                 </w:pPr>
                 <w:proofErr w:type="spellStart"/>
                 <w:r>
@@ -676,7 +658,7 @@
             <w:placeholder>
               <w:docPart w:val="BA20A71A9C2B4FC2894F4A35B4A19C83"/>
             </w:placeholder>
-            <w:dataBinding w:prefixMappings="xmlns:ns0='urn:microsoft-dynamics-nav/reports/Standard_Sales_Quote/1304/'" w:xpath="/ns0:NavWordReportXmlPart[1]/ns0:Header[1]/ns0:PaymentTermsDescription_Lbl[1]" w:storeItemID="{698CEE62-D454-4755-B874-1C16AD01E098}"/>
+            <w:dataBinding w:prefixMappings="xmlns:ns0='urn:microsoft-dynamics-nav/reports/Standard_Sales_Quote/1304/'" w:xpath="/ns0:NavWordReportXmlPart[1]/ns0:Header[1]/ns0:PaymentTermsDescription_Lbl[1]" w:storeItemID="{12A2964D-3EB4-4B1E-8949-A99CA3D19D26}"/>
             <w:text/>
           </w:sdtPr>
           <w:sdtContent>
@@ -687,7 +669,6 @@
               <w:p>
                 <w:pPr>
                   <w:pStyle w:val="Heading1"/>
-                  <w:outlineLvl w:val="0"/>
                 </w:pPr>
                 <w:proofErr w:type="spellStart"/>
                 <w:r>
@@ -706,7 +687,7 @@
             <w:placeholder>
               <w:docPart w:val="8EBECE8351A6449480F4BD12D35DFD67"/>
             </w:placeholder>
-            <w:dataBinding w:prefixMappings="xmlns:ns0='urn:microsoft-dynamics-nav/reports/Standard_Sales_Quote/1304/'" w:xpath="/ns0:NavWordReportXmlPart[1]/ns0:Header[1]/ns0:ShipmentMethodDescription_Lbl[1]" w:storeItemID="{698CEE62-D454-4755-B874-1C16AD01E098}"/>
+            <w:dataBinding w:prefixMappings="xmlns:ns0='urn:microsoft-dynamics-nav/reports/Standard_Sales_Quote/1304/'" w:xpath="/ns0:NavWordReportXmlPart[1]/ns0:Header[1]/ns0:ShipmentMethodDescription_Lbl[1]" w:storeItemID="{12A2964D-3EB4-4B1E-8949-A99CA3D19D26}"/>
             <w:text/>
           </w:sdtPr>
           <w:sdtContent>
@@ -720,7 +701,6 @@
               <w:p>
                 <w:pPr>
                   <w:pStyle w:val="Heading1"/>
-                  <w:outlineLvl w:val="0"/>
                 </w:pPr>
                 <w:proofErr w:type="spellStart"/>
                 <w:r>
@@ -746,7 +726,7 @@
                 <w:placeholder>
                   <w:docPart w:val="C66719FE3F7142DE9BE99D774F5857FE"/>
                 </w:placeholder>
-                <w:dataBinding w:prefixMappings="xmlns:ns0='urn:microsoft-dynamics-nav/reports/Standard_Sales_Quote/1304/'" w:xpath="/ns0:NavWordReportXmlPart[1]/ns0:Header[1]/ns0:YourReference[1]" w:storeItemID="{698CEE62-D454-4755-B874-1C16AD01E098}"/>
+                <w:dataBinding w:prefixMappings="xmlns:ns0='urn:microsoft-dynamics-nav/reports/Standard_Sales_Quote/1304/'" w:xpath="/ns0:NavWordReportXmlPart[1]/ns0:Header[1]/ns0:YourReference[1]" w:storeItemID="{12A2964D-3EB4-4B1E-8949-A99CA3D19D26}"/>
                 <w:text/>
               </w:sdtPr>
               <w:sdtContent>
@@ -762,14 +742,14 @@
         </w:tc>
         <w:sdt>
           <w:sdtPr>
+            <w:alias w:val="#Nav: /Header/QuoteValidToDate"/>
+            <w:tag w:val="#Nav: Standard_Sales_Quote/1304"/>
             <w:id w:val="1521969404"/>
             <w:placeholder>
               <w:docPart w:val="DefaultPlaceholder_-1854013440"/>
             </w:placeholder>
-            <w:dataBinding w:prefixMappings="xmlns:ns0='urn:microsoft-dynamics-nav/reports/Standard_Sales_Quote/1304/'" w:xpath="/ns0:NavWordReportXmlPart[1]/ns0:Header[1]/ns0:QuoteValidToDate[1]" w:storeItemID="{698CEE62-D454-4755-B874-1C16AD01E098}"/>
+            <w:dataBinding w:prefixMappings="xmlns:ns0='urn:microsoft-dynamics-nav/reports/Standard_Sales_Quote/1304/'" w:xpath="/ns0:NavWordReportXmlPart[1]/ns0:Header[1]/ns0:QuoteValidToDate[1]" w:storeItemID="{12A2964D-3EB4-4B1E-8949-A99CA3D19D26}"/>
             <w:text/>
-            <w:alias w:val="#Nav: /Header/QuoteValidToDate"/>
-            <w:tag w:val="#Nav: Standard_Sales_Quote/1304"/>
           </w:sdtPr>
           <w:sdtContent>
             <w:tc>
@@ -794,7 +774,7 @@
             <w:placeholder>
               <w:docPart w:val="C201E33FE8E7497D9622F8E39C98775E"/>
             </w:placeholder>
-            <w:dataBinding w:prefixMappings="xmlns:ns0='urn:microsoft-dynamics-nav/reports/Standard_Sales_Quote/1304/'" w:xpath="/ns0:NavWordReportXmlPart[1]/ns0:Header[1]/ns0:SalesPersonName[1]" w:storeItemID="{698CEE62-D454-4755-B874-1C16AD01E098}"/>
+            <w:dataBinding w:prefixMappings="xmlns:ns0='urn:microsoft-dynamics-nav/reports/Standard_Sales_Quote/1304/'" w:xpath="/ns0:NavWordReportXmlPart[1]/ns0:Header[1]/ns0:SalesPersonName[1]" w:storeItemID="{12A2964D-3EB4-4B1E-8949-A99CA3D19D26}"/>
             <w:text/>
           </w:sdtPr>
           <w:sdtContent>
@@ -821,7 +801,7 @@
             <w:placeholder>
               <w:docPart w:val="7371BF76BD59439582BCD043A6B514D0"/>
             </w:placeholder>
-            <w:dataBinding w:prefixMappings="xmlns:ns0='urn:microsoft-dynamics-nav/reports/Standard_Sales_Quote/1304/'" w:xpath="/ns0:NavWordReportXmlPart[1]/ns0:Header[1]/ns0:PaymentTermsDescription[1]" w:storeItemID="{698CEE62-D454-4755-B874-1C16AD01E098}"/>
+            <w:dataBinding w:prefixMappings="xmlns:ns0='urn:microsoft-dynamics-nav/reports/Standard_Sales_Quote/1304/'" w:xpath="/ns0:NavWordReportXmlPart[1]/ns0:Header[1]/ns0:PaymentTermsDescription[1]" w:storeItemID="{12A2964D-3EB4-4B1E-8949-A99CA3D19D26}"/>
             <w:text/>
           </w:sdtPr>
           <w:sdtContent>
@@ -851,7 +831,7 @@
             <w:placeholder>
               <w:docPart w:val="A4855FA9D66342F7867385510C7771E2"/>
             </w:placeholder>
-            <w:dataBinding w:prefixMappings="xmlns:ns0='urn:microsoft-dynamics-nav/reports/Standard_Sales_Quote/1304/'" w:xpath="/ns0:NavWordReportXmlPart[1]/ns0:Header[1]/ns0:ShipmentMethodDescription[1]" w:storeItemID="{698CEE62-D454-4755-B874-1C16AD01E098}"/>
+            <w:dataBinding w:prefixMappings="xmlns:ns0='urn:microsoft-dynamics-nav/reports/Standard_Sales_Quote/1304/'" w:xpath="/ns0:NavWordReportXmlPart[1]/ns0:Header[1]/ns0:ShipmentMethodDescription[1]" w:storeItemID="{12A2964D-3EB4-4B1E-8949-A99CA3D19D26}"/>
             <w:text/>
           </w:sdtPr>
           <w:sdtContent>
@@ -880,10 +860,9 @@
         <w:alias w:val="#Nav: /Header/WorkDescriptionLines"/>
         <w:tag w:val="#Nav: Standard_Sales_Quote/1304"/>
         <w:id w:val="-156540891"/>
-        <w15:dataBinding w:prefixMappings="xmlns:ns0='urn:microsoft-dynamics-nav/reports/Standard_Sales_Quote/1304/'" w:xpath="/ns0:NavWordReportXmlPart[1]/ns0:Header[1]/ns0:WorkDescriptionLines" w:storeItemID="{698CEE62-D454-4755-B874-1C16AD01E098}"/>
+        <w15:dataBinding w:prefixMappings="xmlns:ns0='urn:microsoft-dynamics-nav/reports/Standard_Sales_Quote/1304/' " w:xpath="/ns0:NavWordReportXmlPart[1]/ns0:Header[1]/ns0:WorkDescriptionLines" w:storeItemID="{12A2964D-3EB4-4B1E-8949-A99CA3D19D26}"/>
         <w15:repeatingSection/>
       </w:sdtPr>
-      <w:sdtEndPr/>
       <w:sdtContent>
         <w:sdt>
           <w:sdtPr>
@@ -893,7 +872,6 @@
             </w:placeholder>
             <w15:repeatingSectionItem/>
           </w:sdtPr>
-          <w:sdtEndPr/>
           <w:sdtContent>
             <w:sdt>
               <w:sdtPr>
@@ -903,10 +881,9 @@
                 <w:placeholder>
                   <w:docPart w:val="DefaultPlaceholder_-1854013440"/>
                 </w:placeholder>
-                <w:dataBinding w:prefixMappings="xmlns:ns0='urn:microsoft-dynamics-nav/reports/Standard_Sales_Quote/1304/'" w:xpath="/ns0:NavWordReportXmlPart[1]/ns0:Header[1]/ns0:WorkDescriptionLines[1]/ns0:WorkDescriptionLine[1]" w:storeItemID="{698CEE62-D454-4755-B874-1C16AD01E098}"/>
+                <w:dataBinding w:prefixMappings="xmlns:ns0='urn:microsoft-dynamics-nav/reports/Standard_Sales_Quote/1304/'" w:xpath="/ns0:NavWordReportXmlPart[1]/ns0:Header[1]/ns0:WorkDescriptionLines[1]/ns0:WorkDescriptionLine[1]" w:storeItemID="{12A2964D-3EB4-4B1E-8949-A99CA3D19D26}"/>
                 <w:text/>
               </w:sdtPr>
-              <w:sdtEndPr/>
               <w:sdtContent>
                 <w:p>
                   <w:pPr>
@@ -935,12 +912,12 @@
         <w:tblStyle w:val="TableGrid"/>
         <w:tblW w:w="5000" w:type="pct"/>
         <w:tblBorders>
-          <w:top w:val="none" w:color="auto" w:sz="0" w:space="0"/>
-          <w:left w:val="none" w:color="auto" w:sz="0" w:space="0"/>
-          <w:bottom w:val="none" w:color="auto" w:sz="0" w:space="0"/>
-          <w:right w:val="none" w:color="auto" w:sz="0" w:space="0"/>
-          <w:insideH w:val="none" w:color="auto" w:sz="0" w:space="0"/>
-          <w:insideV w:val="none" w:color="auto" w:sz="0" w:space="0"/>
+          <w:top w:val="none" w:sz="0" w:space="0" w:color="auto"/>
+          <w:left w:val="none" w:sz="0" w:space="0" w:color="auto"/>
+          <w:bottom w:val="none" w:sz="0" w:space="0" w:color="auto"/>
+          <w:right w:val="none" w:sz="0" w:space="0" w:color="auto"/>
+          <w:insideH w:val="none" w:sz="0" w:space="0" w:color="auto"/>
+          <w:insideV w:val="none" w:sz="0" w:space="0" w:color="auto"/>
         </w:tblBorders>
         <w:tblLayout w:type="fixed"/>
         <w:tblCellMar>
@@ -973,23 +950,21 @@
             <w:placeholder>
               <w:docPart w:val="2E83E9F4BA244B06B4DB5D21636C1E0A"/>
             </w:placeholder>
-            <w:dataBinding w:prefixMappings="xmlns:ns0='urn:microsoft-dynamics-nav/reports/Standard_Sales_Quote/1304/'" w:xpath="/ns0:NavWordReportXmlPart[1]/ns0:Header[1]/ns0:Line[1]/ns0:ItemNo_Line_Lbl[1]" w:storeItemID="{698CEE62-D454-4755-B874-1C16AD01E098}"/>
+            <w:dataBinding w:prefixMappings="xmlns:ns0='urn:microsoft-dynamics-nav/reports/Standard_Sales_Quote/1304/'" w:xpath="/ns0:NavWordReportXmlPart[1]/ns0:Header[1]/ns0:Line[1]/ns0:ItemNo_Line_Lbl[1]" w:storeItemID="{12A2964D-3EB4-4B1E-8949-A99CA3D19D26}"/>
             <w:text/>
           </w:sdtPr>
-          <w:sdtEndPr/>
           <w:sdtContent>
             <w:tc>
               <w:tcPr>
                 <w:tcW w:w="966" w:type="dxa"/>
                 <w:tcBorders>
-                  <w:bottom w:val="single" w:color="auto" w:sz="4" w:space="0"/>
+                  <w:bottom w:val="single" w:sz="4" w:space="0" w:color="auto"/>
                 </w:tcBorders>
                 <w:vAlign w:val="bottom"/>
               </w:tcPr>
               <w:p>
                 <w:pPr>
                   <w:pStyle w:val="Heading1"/>
-                  <w:outlineLvl w:val="0"/>
                 </w:pPr>
                 <w:proofErr w:type="spellStart"/>
                 <w:r>
@@ -1008,23 +983,21 @@
             <w:placeholder>
               <w:docPart w:val="2E83E9F4BA244B06B4DB5D21636C1E0A"/>
             </w:placeholder>
-            <w:dataBinding w:prefixMappings="xmlns:ns0='urn:microsoft-dynamics-nav/reports/Standard_Sales_Quote/1304/'" w:xpath="/ns0:NavWordReportXmlPart[1]/ns0:Header[1]/ns0:Line[1]/ns0:Description_Line_Lbl[1]" w:storeItemID="{698CEE62-D454-4755-B874-1C16AD01E098}"/>
+            <w:dataBinding w:prefixMappings="xmlns:ns0='urn:microsoft-dynamics-nav/reports/Standard_Sales_Quote/1304/'" w:xpath="/ns0:NavWordReportXmlPart[1]/ns0:Header[1]/ns0:Line[1]/ns0:Description_Line_Lbl[1]" w:storeItemID="{12A2964D-3EB4-4B1E-8949-A99CA3D19D26}"/>
             <w:text/>
           </w:sdtPr>
-          <w:sdtEndPr/>
           <w:sdtContent>
             <w:tc>
               <w:tcPr>
                 <w:tcW w:w="2989" w:type="dxa"/>
                 <w:tcBorders>
-                  <w:bottom w:val="single" w:color="auto" w:sz="4" w:space="0"/>
+                  <w:bottom w:val="single" w:sz="4" w:space="0" w:color="auto"/>
                 </w:tcBorders>
                 <w:vAlign w:val="bottom"/>
               </w:tcPr>
               <w:p>
                 <w:pPr>
                   <w:pStyle w:val="Heading1"/>
-                  <w:outlineLvl w:val="0"/>
                 </w:pPr>
                 <w:proofErr w:type="spellStart"/>
                 <w:r>
@@ -1043,16 +1016,15 @@
             <w:placeholder>
               <w:docPart w:val="2E83E9F4BA244B06B4DB5D21636C1E0A"/>
             </w:placeholder>
-            <w:dataBinding w:prefixMappings="xmlns:ns0='urn:microsoft-dynamics-nav/reports/Standard_Sales_Quote/1304/'" w:xpath="/ns0:NavWordReportXmlPart[1]/ns0:Header[1]/ns0:Line[1]/ns0:Quantity_Line_Lbl[1]" w:storeItemID="{698CEE62-D454-4755-B874-1C16AD01E098}"/>
+            <w:dataBinding w:prefixMappings="xmlns:ns0='urn:microsoft-dynamics-nav/reports/Standard_Sales_Quote/1304/'" w:xpath="/ns0:NavWordReportXmlPart[1]/ns0:Header[1]/ns0:Line[1]/ns0:Quantity_Line_Lbl[1]" w:storeItemID="{12A2964D-3EB4-4B1E-8949-A99CA3D19D26}"/>
             <w:text/>
           </w:sdtPr>
-          <w:sdtEndPr/>
           <w:sdtContent>
             <w:tc>
               <w:tcPr>
                 <w:tcW w:w="897" w:type="dxa"/>
                 <w:tcBorders>
-                  <w:bottom w:val="single" w:color="auto" w:sz="4" w:space="0"/>
+                  <w:bottom w:val="single" w:sz="4" w:space="0" w:color="auto"/>
                 </w:tcBorders>
                 <w:vAlign w:val="bottom"/>
               </w:tcPr>
@@ -1060,7 +1032,6 @@
                 <w:pPr>
                   <w:pStyle w:val="Heading1"/>
                   <w:jc w:val="right"/>
-                  <w:outlineLvl w:val="0"/>
                 </w:pPr>
                 <w:proofErr w:type="spellStart"/>
                 <w:r>
@@ -1075,14 +1046,13 @@
           <w:tcPr>
             <w:tcW w:w="818" w:type="dxa"/>
             <w:tcBorders>
-              <w:bottom w:val="single" w:color="auto" w:sz="4" w:space="0"/>
+              <w:bottom w:val="single" w:sz="4" w:space="0" w:color="auto"/>
             </w:tcBorders>
             <w:vAlign w:val="bottom"/>
           </w:tcPr>
           <w:p>
             <w:pPr>
               <w:pStyle w:val="Heading1"/>
-              <w:outlineLvl w:val="0"/>
             </w:pPr>
           </w:p>
         </w:tc>
@@ -1094,16 +1064,15 @@
             <w:placeholder>
               <w:docPart w:val="2E83E9F4BA244B06B4DB5D21636C1E0A"/>
             </w:placeholder>
-            <w:dataBinding w:prefixMappings="xmlns:ns0='urn:microsoft-dynamics-nav/reports/Standard_Sales_Quote/1304/'" w:xpath="/ns0:NavWordReportXmlPart[1]/ns0:Header[1]/ns0:Line[1]/ns0:UnitPrice_Lbl[1]" w:storeItemID="{698CEE62-D454-4755-B874-1C16AD01E098}"/>
+            <w:dataBinding w:prefixMappings="xmlns:ns0='urn:microsoft-dynamics-nav/reports/Standard_Sales_Quote/1304/'" w:xpath="/ns0:NavWordReportXmlPart[1]/ns0:Header[1]/ns0:Line[1]/ns0:UnitPrice_Lbl[1]" w:storeItemID="{12A2964D-3EB4-4B1E-8949-A99CA3D19D26}"/>
             <w:text/>
           </w:sdtPr>
-          <w:sdtEndPr/>
           <w:sdtContent>
             <w:tc>
               <w:tcPr>
                 <w:tcW w:w="1393" w:type="dxa"/>
                 <w:tcBorders>
-                  <w:bottom w:val="single" w:color="auto" w:sz="4" w:space="0"/>
+                  <w:bottom w:val="single" w:sz="4" w:space="0" w:color="auto"/>
                 </w:tcBorders>
                 <w:vAlign w:val="bottom"/>
               </w:tcPr>
@@ -1111,7 +1080,6 @@
                 <w:pPr>
                   <w:pStyle w:val="Heading1"/>
                   <w:jc w:val="right"/>
-                  <w:outlineLvl w:val="0"/>
                 </w:pPr>
                 <w:proofErr w:type="spellStart"/>
                 <w:r>
@@ -1126,14 +1094,13 @@
           <w:tcPr>
             <w:tcW w:w="734" w:type="dxa"/>
             <w:tcBorders>
-              <w:bottom w:val="single" w:color="auto" w:sz="4" w:space="0"/>
+              <w:bottom w:val="single" w:sz="4" w:space="0" w:color="auto"/>
             </w:tcBorders>
             <w:vAlign w:val="bottom"/>
           </w:tcPr>
           <w:p>
             <w:pPr>
               <w:pStyle w:val="Heading1"/>
-              <w:outlineLvl w:val="0"/>
             </w:pPr>
           </w:p>
         </w:tc>
@@ -1145,16 +1112,15 @@
             <w:placeholder>
               <w:docPart w:val="2E83E9F4BA244B06B4DB5D21636C1E0A"/>
             </w:placeholder>
-            <w:dataBinding w:prefixMappings="xmlns:ns0='urn:microsoft-dynamics-nav/reports/Standard_Sales_Quote/1304/'" w:xpath="/ns0:NavWordReportXmlPart[1]/ns0:Header[1]/ns0:Line[1]/ns0:VATPct_Line_Lbl[1]" w:storeItemID="{698CEE62-D454-4755-B874-1C16AD01E098}"/>
+            <w:dataBinding w:prefixMappings="xmlns:ns0='urn:microsoft-dynamics-nav/reports/Standard_Sales_Quote/1304/'" w:xpath="/ns0:NavWordReportXmlPart[1]/ns0:Header[1]/ns0:Line[1]/ns0:VATPct_Line_Lbl[1]" w:storeItemID="{12A2964D-3EB4-4B1E-8949-A99CA3D19D26}"/>
             <w:text/>
           </w:sdtPr>
-          <w:sdtEndPr/>
           <w:sdtContent>
             <w:tc>
               <w:tcPr>
                 <w:tcW w:w="708" w:type="dxa"/>
                 <w:tcBorders>
-                  <w:bottom w:val="single" w:color="auto" w:sz="4" w:space="0"/>
+                  <w:bottom w:val="single" w:sz="4" w:space="0" w:color="auto"/>
                 </w:tcBorders>
                 <w:vAlign w:val="bottom"/>
               </w:tcPr>
@@ -1162,7 +1128,6 @@
                 <w:pPr>
                   <w:pStyle w:val="Heading1"/>
                   <w:jc w:val="right"/>
-                  <w:outlineLvl w:val="0"/>
                 </w:pPr>
                 <w:proofErr w:type="spellStart"/>
                 <w:r>
@@ -1181,16 +1146,15 @@
             <w:placeholder>
               <w:docPart w:val="2E83E9F4BA244B06B4DB5D21636C1E0A"/>
             </w:placeholder>
-            <w:dataBinding w:prefixMappings="xmlns:ns0='urn:microsoft-dynamics-nav/reports/Standard_Sales_Quote/1304/'" w:xpath="/ns0:NavWordReportXmlPart[1]/ns0:Header[1]/ns0:Line[1]/ns0:LineAmount_Line_Lbl[1]" w:storeItemID="{698CEE62-D454-4755-B874-1C16AD01E098}"/>
+            <w:dataBinding w:prefixMappings="xmlns:ns0='urn:microsoft-dynamics-nav/reports/Standard_Sales_Quote/1304/'" w:xpath="/ns0:NavWordReportXmlPart[1]/ns0:Header[1]/ns0:Line[1]/ns0:LineAmount_Line_Lbl[1]" w:storeItemID="{12A2964D-3EB4-4B1E-8949-A99CA3D19D26}"/>
             <w:text/>
           </w:sdtPr>
-          <w:sdtEndPr/>
           <w:sdtContent>
             <w:tc>
               <w:tcPr>
                 <w:tcW w:w="1701" w:type="dxa"/>
                 <w:tcBorders>
-                  <w:bottom w:val="single" w:color="auto" w:sz="4" w:space="0"/>
+                  <w:bottom w:val="single" w:sz="4" w:space="0" w:color="auto"/>
                 </w:tcBorders>
                 <w:tcMar>
                   <w:right w:w="0" w:type="dxa"/>
@@ -1201,7 +1165,6 @@
                 <w:pPr>
                   <w:pStyle w:val="Heading1"/>
                   <w:jc w:val="right"/>
-                  <w:outlineLvl w:val="0"/>
                 </w:pPr>
                 <w:proofErr w:type="spellStart"/>
                 <w:r>
@@ -1222,7 +1185,7 @@
           <w:tcPr>
             <w:tcW w:w="966" w:type="dxa"/>
             <w:tcBorders>
-              <w:top w:val="single" w:color="auto" w:sz="4" w:space="0"/>
+              <w:top w:val="single" w:sz="4" w:space="0" w:color="auto"/>
             </w:tcBorders>
           </w:tcPr>
           <w:p>
@@ -1235,7 +1198,7 @@
           <w:tcPr>
             <w:tcW w:w="2989" w:type="dxa"/>
             <w:tcBorders>
-              <w:top w:val="single" w:color="auto" w:sz="4" w:space="0"/>
+              <w:top w:val="single" w:sz="4" w:space="0" w:color="auto"/>
             </w:tcBorders>
           </w:tcPr>
           <w:p>
@@ -1248,7 +1211,7 @@
           <w:tcPr>
             <w:tcW w:w="897" w:type="dxa"/>
             <w:tcBorders>
-              <w:top w:val="single" w:color="auto" w:sz="4" w:space="0"/>
+              <w:top w:val="single" w:sz="4" w:space="0" w:color="auto"/>
             </w:tcBorders>
           </w:tcPr>
           <w:p>
@@ -1261,7 +1224,7 @@
           <w:tcPr>
             <w:tcW w:w="818" w:type="dxa"/>
             <w:tcBorders>
-              <w:top w:val="single" w:color="auto" w:sz="4" w:space="0"/>
+              <w:top w:val="single" w:sz="4" w:space="0" w:color="auto"/>
             </w:tcBorders>
           </w:tcPr>
           <w:p>
@@ -1274,7 +1237,7 @@
           <w:tcPr>
             <w:tcW w:w="1393" w:type="dxa"/>
             <w:tcBorders>
-              <w:top w:val="single" w:color="auto" w:sz="4" w:space="0"/>
+              <w:top w:val="single" w:sz="4" w:space="0" w:color="auto"/>
             </w:tcBorders>
           </w:tcPr>
           <w:p>
@@ -1287,7 +1250,7 @@
           <w:tcPr>
             <w:tcW w:w="734" w:type="dxa"/>
             <w:tcBorders>
-              <w:top w:val="single" w:color="auto" w:sz="4" w:space="0"/>
+              <w:top w:val="single" w:sz="4" w:space="0" w:color="auto"/>
             </w:tcBorders>
           </w:tcPr>
           <w:p>
@@ -1300,7 +1263,7 @@
           <w:tcPr>
             <w:tcW w:w="708" w:type="dxa"/>
             <w:tcBorders>
-              <w:top w:val="single" w:color="auto" w:sz="4" w:space="0"/>
+              <w:top w:val="single" w:sz="4" w:space="0" w:color="auto"/>
             </w:tcBorders>
           </w:tcPr>
           <w:p>
@@ -1313,7 +1276,7 @@
           <w:tcPr>
             <w:tcW w:w="1701" w:type="dxa"/>
             <w:tcBorders>
-              <w:top w:val="single" w:color="auto" w:sz="4" w:space="0"/>
+              <w:top w:val="single" w:sz="4" w:space="0" w:color="auto"/>
             </w:tcBorders>
             <w:tcMar>
               <w:right w:w="0" w:type="dxa"/>
@@ -1331,10 +1294,9 @@
           <w:alias w:val="#Nav: /Header/Line"/>
           <w:tag w:val="#Nav: Standard_Sales_Quote/1304"/>
           <w:id w:val="1327254768"/>
-          <w15:dataBinding w:prefixMappings="xmlns:ns0='urn:microsoft-dynamics-nav/reports/Standard_Sales_Quote/1304/'" w:xpath="/ns0:NavWordReportXmlPart[1]/ns0:Header[1]/ns0:Line" w:storeItemID="{698CEE62-D454-4755-B874-1C16AD01E098}"/>
+          <w15:dataBinding w:prefixMappings="xmlns:ns0='urn:microsoft-dynamics-nav/reports/Standard_Sales_Quote/1304/' " w:xpath="/ns0:NavWordReportXmlPart[1]/ns0:Header[1]/ns0:Line" w:storeItemID="{12A2964D-3EB4-4B1E-8949-A99CA3D19D26}"/>
           <w15:repeatingSection/>
         </w:sdtPr>
-        <w:sdtEndPr/>
         <w:sdtContent>
           <w:sdt>
             <w:sdtPr>
@@ -1344,7 +1306,6 @@
               </w:placeholder>
               <w15:repeatingSectionItem/>
             </w:sdtPr>
-            <w:sdtEndPr/>
             <w:sdtContent>
               <w:tr>
                 <w:trPr>
@@ -1359,10 +1320,9 @@
                     <w:placeholder>
                       <w:docPart w:val="DEB5D457638B4B3BADC17E5F83CD3BEA"/>
                     </w:placeholder>
-                    <w:dataBinding w:prefixMappings="xmlns:ns0='urn:microsoft-dynamics-nav/reports/Standard_Sales_Quote/1304/'" w:xpath="/ns0:NavWordReportXmlPart[1]/ns0:Header[1]/ns0:Line[1]/ns0:ItemNo_Line[1]" w:storeItemID="{698CEE62-D454-4755-B874-1C16AD01E098}"/>
+                    <w:dataBinding w:prefixMappings="xmlns:ns0='urn:microsoft-dynamics-nav/reports/Standard_Sales_Quote/1304/'" w:xpath="/ns0:NavWordReportXmlPart[1]/ns0:Header[1]/ns0:Line[1]/ns0:ItemNo_Line[1]" w:storeItemID="{12A2964D-3EB4-4B1E-8949-A99CA3D19D26}"/>
                     <w:text/>
                   </w:sdtPr>
-                  <w:sdtEndPr/>
                   <w:sdtContent>
                     <w:tc>
                       <w:tcPr>
@@ -1386,10 +1346,9 @@
                     <w:placeholder>
                       <w:docPart w:val="02FCF6F021E849649C78D8D7580E8391"/>
                     </w:placeholder>
-                    <w:dataBinding w:prefixMappings="xmlns:ns0='urn:microsoft-dynamics-nav/reports/Standard_Sales_Quote/1304/'" w:xpath="/ns0:NavWordReportXmlPart[1]/ns0:Header[1]/ns0:Line[1]/ns0:Description_Line[1]" w:storeItemID="{698CEE62-D454-4755-B874-1C16AD01E098}"/>
+                    <w:dataBinding w:prefixMappings="xmlns:ns0='urn:microsoft-dynamics-nav/reports/Standard_Sales_Quote/1304/'" w:xpath="/ns0:NavWordReportXmlPart[1]/ns0:Header[1]/ns0:Line[1]/ns0:Description_Line[1]" w:storeItemID="{12A2964D-3EB4-4B1E-8949-A99CA3D19D26}"/>
                     <w:text/>
                   </w:sdtPr>
-                  <w:sdtEndPr/>
                   <w:sdtContent>
                     <w:tc>
                       <w:tcPr>
@@ -1421,10 +1380,9 @@
                         <w:placeholder>
                           <w:docPart w:val="1C4445099D0747588FD8AE93C1DFA82F"/>
                         </w:placeholder>
-                        <w:dataBinding w:prefixMappings="xmlns:ns0='urn:microsoft-dynamics-nav/reports/Standard_Sales_Quote/1304/'" w:xpath="/ns0:NavWordReportXmlPart[1]/ns0:Header[1]/ns0:Line[1]/ns0:Quantity_Line[1]" w:storeItemID="{698CEE62-D454-4755-B874-1C16AD01E098}"/>
+                        <w:dataBinding w:prefixMappings="xmlns:ns0='urn:microsoft-dynamics-nav/reports/Standard_Sales_Quote/1304/'" w:xpath="/ns0:NavWordReportXmlPart[1]/ns0:Header[1]/ns0:Line[1]/ns0:Quantity_Line[1]" w:storeItemID="{12A2964D-3EB4-4B1E-8949-A99CA3D19D26}"/>
                         <w:text/>
                       </w:sdtPr>
-                      <w:sdtEndPr/>
                       <w:sdtContent>
                         <w:proofErr w:type="spellStart"/>
                         <w:r>
@@ -1446,10 +1404,9 @@
                     <w:placeholder>
                       <w:docPart w:val="6D6A3BA876A641639F7A526F3BFAFBB0"/>
                     </w:placeholder>
-                    <w:dataBinding w:prefixMappings="xmlns:ns0='urn:microsoft-dynamics-nav/reports/Standard_Sales_Quote/1304/'" w:xpath="/ns0:NavWordReportXmlPart[1]/ns0:Header[1]/ns0:Line[1]/ns0:UnitOfMeasure[1]" w:storeItemID="{698CEE62-D454-4755-B874-1C16AD01E098}"/>
+                    <w:dataBinding w:prefixMappings="xmlns:ns0='urn:microsoft-dynamics-nav/reports/Standard_Sales_Quote/1304/'" w:xpath="/ns0:NavWordReportXmlPart[1]/ns0:Header[1]/ns0:Line[1]/ns0:UnitOfMeasure[1]" w:storeItemID="{12A2964D-3EB4-4B1E-8949-A99CA3D19D26}"/>
                     <w:text/>
                   </w:sdtPr>
-                  <w:sdtEndPr/>
                   <w:sdtContent>
                     <w:tc>
                       <w:tcPr>
@@ -1473,16 +1430,18 @@
                     <w:placeholder>
                       <w:docPart w:val="EACE6141740F4759B8BAA80F2436F018"/>
                     </w:placeholder>
-                    <w:dataBinding w:prefixMappings="xmlns:ns0='urn:microsoft-dynamics-nav/reports/Standard_Sales_Quote/1304/'" w:xpath="/ns0:NavWordReportXmlPart[1]/ns0:Header[1]/ns0:Line[1]/ns0:UnitPrice[1]" w:storeItemID="{698CEE62-D454-4755-B874-1C16AD01E098}"/>
+                    <w:dataBinding w:prefixMappings="xmlns:ns0='urn:microsoft-dynamics-nav/reports/Standard_Sales_Quote/1304/'" w:xpath="/ns0:NavWordReportXmlPart[1]/ns0:Header[1]/ns0:Line[1]/ns0:UnitPrice[1]" w:storeItemID="{12A2964D-3EB4-4B1E-8949-A99CA3D19D26}"/>
                     <w:text/>
                   </w:sdtPr>
-                  <w:sdtEndPr/>
                   <w:sdtContent>
                     <w:tc>
                       <w:tcPr>
                         <w:tcW w:w="1393" w:type="dxa"/>
                       </w:tcPr>
                       <w:p>
+                        <w:pPr>
+                          <w:jc w:val="right"/>
+                        </w:pPr>
                         <w:proofErr w:type="spellStart"/>
                         <w:r>
                           <w:t>UnitPrice</w:t>
@@ -1500,16 +1459,18 @@
                     <w:placeholder>
                       <w:docPart w:val="244D1BD89CCD442AB7CB0E4058E2F3C1"/>
                     </w:placeholder>
-                    <w:dataBinding w:prefixMappings="xmlns:ns0='urn:microsoft-dynamics-nav/reports/Standard_Sales_Quote/1304/'" w:xpath="/ns0:NavWordReportXmlPart[1]/ns0:Header[1]/ns0:Line[1]/ns0:LineDiscountPercentText_Line[1]" w:storeItemID="{698CEE62-D454-4755-B874-1C16AD01E098}"/>
+                    <w:dataBinding w:prefixMappings="xmlns:ns0='urn:microsoft-dynamics-nav/reports/Standard_Sales_Quote/1304/'" w:xpath="/ns0:NavWordReportXmlPart[1]/ns0:Header[1]/ns0:Line[1]/ns0:LineDiscountPercentText_Line[1]" w:storeItemID="{12A2964D-3EB4-4B1E-8949-A99CA3D19D26}"/>
                     <w:text/>
                   </w:sdtPr>
-                  <w:sdtEndPr/>
                   <w:sdtContent>
                     <w:tc>
                       <w:tcPr>
                         <w:tcW w:w="734" w:type="dxa"/>
                       </w:tcPr>
                       <w:p>
+                        <w:pPr>
+                          <w:jc w:val="right"/>
+                        </w:pPr>
                         <w:proofErr w:type="spellStart"/>
                         <w:r>
                           <w:t>LineDiscountPercentText_Line</w:t>
@@ -1527,16 +1488,18 @@
                     <w:placeholder>
                       <w:docPart w:val="7694C953668D42F5930B18E0AA40B719"/>
                     </w:placeholder>
-                    <w:dataBinding w:prefixMappings="xmlns:ns0='urn:microsoft-dynamics-nav/reports/Standard_Sales_Quote/1304/'" w:xpath="/ns0:NavWordReportXmlPart[1]/ns0:Header[1]/ns0:Line[1]/ns0:VATPct_Line[1]" w:storeItemID="{698CEE62-D454-4755-B874-1C16AD01E098}"/>
+                    <w:dataBinding w:prefixMappings="xmlns:ns0='urn:microsoft-dynamics-nav/reports/Standard_Sales_Quote/1304/'" w:xpath="/ns0:NavWordReportXmlPart[1]/ns0:Header[1]/ns0:Line[1]/ns0:VATPct_Line[1]" w:storeItemID="{12A2964D-3EB4-4B1E-8949-A99CA3D19D26}"/>
                     <w:text/>
                   </w:sdtPr>
-                  <w:sdtEndPr/>
                   <w:sdtContent>
                     <w:tc>
                       <w:tcPr>
                         <w:tcW w:w="708" w:type="dxa"/>
                       </w:tcPr>
                       <w:p>
+                        <w:pPr>
+                          <w:jc w:val="right"/>
+                        </w:pPr>
                         <w:proofErr w:type="spellStart"/>
                         <w:r>
                           <w:t>VATPct_Line</w:t>
@@ -1554,10 +1517,9 @@
                     <w:placeholder>
                       <w:docPart w:val="34B5636816334117AF7CC33826250A39"/>
                     </w:placeholder>
-                    <w:dataBinding w:prefixMappings="xmlns:ns0='urn:microsoft-dynamics-nav/reports/Standard_Sales_Quote/1304/'" w:xpath="/ns0:NavWordReportXmlPart[1]/ns0:Header[1]/ns0:Line[1]/ns0:LineAmount_Line[1]" w:storeItemID="{698CEE62-D454-4755-B874-1C16AD01E098}"/>
+                    <w:dataBinding w:prefixMappings="xmlns:ns0='urn:microsoft-dynamics-nav/reports/Standard_Sales_Quote/1304/'" w:xpath="/ns0:NavWordReportXmlPart[1]/ns0:Header[1]/ns0:Line[1]/ns0:LineAmount_Line[1]" w:storeItemID="{12A2964D-3EB4-4B1E-8949-A99CA3D19D26}"/>
                     <w:text/>
                   </w:sdtPr>
-                  <w:sdtEndPr/>
                   <w:sdtContent>
                     <w:tc>
                       <w:tcPr>
@@ -1567,6 +1529,9 @@
                         </w:tcMar>
                       </w:tcPr>
                       <w:p>
+                        <w:pPr>
+                          <w:jc w:val="right"/>
+                        </w:pPr>
                         <w:proofErr w:type="spellStart"/>
                         <w:r>
                           <w:t>LineAmount_Line</w:t>
@@ -1675,10 +1640,9 @@
           <w:alias w:val="#Nav: /Header/ReportTotalsLine"/>
           <w:tag w:val="#Nav: Standard_Sales_Quote/1304"/>
           <w:id w:val="1981810996"/>
-          <w15:dataBinding w:prefixMappings="xmlns:ns0='urn:microsoft-dynamics-nav/reports/Standard_Sales_Quote/1304/'" w:xpath="/ns0:NavWordReportXmlPart[1]/ns0:Header[1]/ns0:ReportTotalsLine" w:storeItemID="{698CEE62-D454-4755-B874-1C16AD01E098}"/>
+          <w15:dataBinding w:prefixMappings="xmlns:ns0='urn:microsoft-dynamics-nav/reports/Standard_Sales_Quote/1304/' " w:xpath="/ns0:NavWordReportXmlPart[1]/ns0:Header[1]/ns0:ReportTotalsLine" w:storeItemID="{12A2964D-3EB4-4B1E-8949-A99CA3D19D26}"/>
           <w15:repeatingSection/>
         </w:sdtPr>
-        <w:sdtEndPr/>
         <w:sdtContent>
           <w:sdt>
             <w:sdtPr>
@@ -1688,7 +1652,6 @@
               </w:placeholder>
               <w15:repeatingSectionItem/>
             </w:sdtPr>
-            <w:sdtEndPr/>
             <w:sdtContent>
               <w:tr>
                 <w:trPr>
@@ -1743,10 +1706,9 @@
                     <w:placeholder>
                       <w:docPart w:val="2E83E9F4BA244B06B4DB5D21636C1E0A"/>
                     </w:placeholder>
-                    <w:dataBinding w:prefixMappings="xmlns:ns0='urn:microsoft-dynamics-nav/reports/Standard_Sales_Quote/1304/'" w:xpath="/ns0:NavWordReportXmlPart[1]/ns0:Header[1]/ns0:ReportTotalsLine[1]/ns0:Description_ReportTotalsLine[1]" w:storeItemID="{698CEE62-D454-4755-B874-1C16AD01E098}"/>
+                    <w:dataBinding w:prefixMappings="xmlns:ns0='urn:microsoft-dynamics-nav/reports/Standard_Sales_Quote/1304/'" w:xpath="/ns0:NavWordReportXmlPart[1]/ns0:Header[1]/ns0:ReportTotalsLine[1]/ns0:Description_ReportTotalsLine[1]" w:storeItemID="{12A2964D-3EB4-4B1E-8949-A99CA3D19D26}"/>
                     <w:text/>
                   </w:sdtPr>
-                  <w:sdtEndPr/>
                   <w:sdtContent>
                     <w:tc>
                       <w:tcPr>
@@ -1774,10 +1736,9 @@
                     <w:placeholder>
                       <w:docPart w:val="2E83E9F4BA244B06B4DB5D21636C1E0A"/>
                     </w:placeholder>
-                    <w:dataBinding w:prefixMappings="xmlns:ns0='urn:microsoft-dynamics-nav/reports/Standard_Sales_Quote/1304/'" w:xpath="/ns0:NavWordReportXmlPart[1]/ns0:Header[1]/ns0:ReportTotalsLine[1]/ns0:Amount_ReportTotalsLine[1]" w:storeItemID="{698CEE62-D454-4755-B874-1C16AD01E098}"/>
+                    <w:dataBinding w:prefixMappings="xmlns:ns0='urn:microsoft-dynamics-nav/reports/Standard_Sales_Quote/1304/'" w:xpath="/ns0:NavWordReportXmlPart[1]/ns0:Header[1]/ns0:ReportTotalsLine[1]/ns0:Amount_ReportTotalsLine[1]" w:storeItemID="{12A2964D-3EB4-4B1E-8949-A99CA3D19D26}"/>
                     <w:text/>
                   </w:sdtPr>
-                  <w:sdtEndPr/>
                   <w:sdtContent>
                     <w:tc>
                       <w:tcPr>
@@ -1930,21 +1891,16 @@
             <w:placeholder>
               <w:docPart w:val="2E83E9F4BA244B06B4DB5D21636C1E0A"/>
             </w:placeholder>
-            <w:dataBinding w:prefixMappings="xmlns:ns0='urn:microsoft-dynamics-nav/reports/Standard_Sales_Quote/1304/'" w:xpath="/ns0:NavWordReportXmlPart[1]/ns0:Header[1]/ns0:Totals[1]/ns0:TotalIncludingVATText[1]" w:storeItemID="{698CEE62-D454-4755-B874-1C16AD01E098}"/>
+            <w:dataBinding w:prefixMappings="xmlns:ns0='urn:microsoft-dynamics-nav/reports/Standard_Sales_Quote/1304/'" w:xpath="/ns0:NavWordReportXmlPart[1]/ns0:Header[1]/ns0:Totals[1]/ns0:TotalIncludingVATText[1]" w:storeItemID="{12A2964D-3EB4-4B1E-8949-A99CA3D19D26}"/>
             <w:text/>
           </w:sdtPr>
-          <w:sdtEndPr>
-            <w:rPr>
-              <w:rStyle w:val="Strong"/>
-            </w:rPr>
-          </w:sdtEndPr>
           <w:sdtContent>
             <w:tc>
               <w:tcPr>
                 <w:tcW w:w="2835" w:type="dxa"/>
                 <w:gridSpan w:val="3"/>
                 <w:tcBorders>
-                  <w:bottom w:val="single" w:color="auto" w:sz="4" w:space="0"/>
+                  <w:bottom w:val="single" w:sz="4" w:space="0" w:color="auto"/>
                 </w:tcBorders>
               </w:tcPr>
               <w:p>
@@ -1977,20 +1933,15 @@
             <w:placeholder>
               <w:docPart w:val="2E83E9F4BA244B06B4DB5D21636C1E0A"/>
             </w:placeholder>
-            <w:dataBinding w:prefixMappings="xmlns:ns0='urn:microsoft-dynamics-nav/reports/Standard_Sales_Quote/1304/'" w:xpath="/ns0:NavWordReportXmlPart[1]/ns0:Header[1]/ns0:Totals[1]/ns0:TotalAmountIncludingVAT[1]" w:storeItemID="{698CEE62-D454-4755-B874-1C16AD01E098}"/>
+            <w:dataBinding w:prefixMappings="xmlns:ns0='urn:microsoft-dynamics-nav/reports/Standard_Sales_Quote/1304/'" w:xpath="/ns0:NavWordReportXmlPart[1]/ns0:Header[1]/ns0:Totals[1]/ns0:TotalAmountIncludingVAT[1]" w:storeItemID="{12A2964D-3EB4-4B1E-8949-A99CA3D19D26}"/>
             <w:text/>
           </w:sdtPr>
-          <w:sdtEndPr>
-            <w:rPr>
-              <w:rStyle w:val="Strong"/>
-            </w:rPr>
-          </w:sdtEndPr>
           <w:sdtContent>
             <w:tc>
               <w:tcPr>
                 <w:tcW w:w="1701" w:type="dxa"/>
                 <w:tcBorders>
-                  <w:bottom w:val="single" w:color="auto" w:sz="4" w:space="0"/>
+                  <w:bottom w:val="single" w:sz="4" w:space="0" w:color="auto"/>
                 </w:tcBorders>
                 <w:tcMar>
                   <w:right w:w="0" w:type="dxa"/>
@@ -2046,7 +1997,7 @@
 </file>
 
 <file path=word/endnotes.xml><?xml version="1.0" encoding="utf-8"?>
-<w:endnotes xmlns:wpc="http://schemas.microsoft.com/office/word/2010/wordprocessingCanvas" xmlns:cx="http://schemas.microsoft.com/office/drawing/2014/chartex" xmlns:cx1="http://schemas.microsoft.com/office/drawing/2015/9/8/chartex" xmlns:cx2="http://schemas.microsoft.com/office/drawing/2015/10/21/chartex" xmlns:cx3="http://schemas.microsoft.com/office/drawing/2016/5/9/chartex" xmlns:cx4="http://schemas.microsoft.com/office/drawing/2016/5/10/chartex" xmlns:cx5="http://schemas.microsoft.com/office/drawing/2016/5/11/chartex" xmlns:cx6="http://schemas.microsoft.com/office/drawing/2016/5/12/chartex" xmlns:cx7="http://schemas.microsoft.com/office/drawing/2016/5/13/chartex" xmlns:cx8="http://schemas.microsoft.com/office/drawing/2016/5/14/chartex" xmlns:mc="http://schemas.openxmlformats.org/markup-compatibility/2006" xmlns:aink="http://schemas.microsoft.com/office/drawing/2016/ink" xmlns:am3d="http://schemas.microsoft.com/office/drawing/2017/model3d" xmlns:o="urn:schemas-microsoft-com:office:office" xmlns:r="http://schemas.openxmlformats.org/officeDocument/2006/relationships" xmlns:m="http://schemas.openxmlformats.org/officeDocument/2006/math" xmlns:v="urn:schemas-microsoft-com:vml" xmlns:wp14="http://schemas.microsoft.com/office/word/2010/wordprocessingDrawing" xmlns:wp="http://schemas.openxmlformats.org/drawingml/2006/wordprocessingDrawing" xmlns:w10="urn:schemas-microsoft-com:office:word" xmlns:w="http://schemas.openxmlformats.org/wordprocessingml/2006/main" xmlns:w14="http://schemas.microsoft.com/office/word/2010/wordml" xmlns:w15="http://schemas.microsoft.com/office/word/2012/wordml" xmlns:w16cid="http://schemas.microsoft.com/office/word/2016/wordml/cid" xmlns:w16se="http://schemas.microsoft.com/office/word/2015/wordml/symex" xmlns:wpg="http://schemas.microsoft.com/office/word/2010/wordprocessingGroup" xmlns:wpi="http://schemas.microsoft.com/office/word/2010/wordprocessingInk" xmlns:wne="http://schemas.microsoft.com/office/word/2006/wordml" xmlns:wps="http://schemas.microsoft.com/office/word/2010/wordprocessingShape" mc:Ignorable="w14 w15 w16se w16cid wp14">
+<w:endnotes xmlns:wpc="http://schemas.microsoft.com/office/word/2010/wordprocessingCanvas" xmlns:cx="http://schemas.microsoft.com/office/drawing/2014/chartex" xmlns:cx1="http://schemas.microsoft.com/office/drawing/2015/9/8/chartex" xmlns:cx2="http://schemas.microsoft.com/office/drawing/2015/10/21/chartex" xmlns:cx3="http://schemas.microsoft.com/office/drawing/2016/5/9/chartex" xmlns:cx4="http://schemas.microsoft.com/office/drawing/2016/5/10/chartex" xmlns:cx5="http://schemas.microsoft.com/office/drawing/2016/5/11/chartex" xmlns:cx6="http://schemas.microsoft.com/office/drawing/2016/5/12/chartex" xmlns:cx7="http://schemas.microsoft.com/office/drawing/2016/5/13/chartex" xmlns:cx8="http://schemas.microsoft.com/office/drawing/2016/5/14/chartex" xmlns:mc="http://schemas.openxmlformats.org/markup-compatibility/2006" xmlns:aink="http://schemas.microsoft.com/office/drawing/2016/ink" xmlns:am3d="http://schemas.microsoft.com/office/drawing/2017/model3d" xmlns:o="urn:schemas-microsoft-com:office:office" xmlns:oel="http://schemas.microsoft.com/office/2019/extlst" xmlns:r="http://schemas.openxmlformats.org/officeDocument/2006/relationships" xmlns:m="http://schemas.openxmlformats.org/officeDocument/2006/math" xmlns:v="urn:schemas-microsoft-com:vml" xmlns:wp14="http://schemas.microsoft.com/office/word/2010/wordprocessingDrawing" xmlns:wp="http://schemas.openxmlformats.org/drawingml/2006/wordprocessingDrawing" xmlns:w10="urn:schemas-microsoft-com:office:word" xmlns:w="http://schemas.openxmlformats.org/wordprocessingml/2006/main" xmlns:w14="http://schemas.microsoft.com/office/word/2010/wordml" xmlns:w15="http://schemas.microsoft.com/office/word/2012/wordml" xmlns:w16cex="http://schemas.microsoft.com/office/word/2018/wordml/cex" xmlns:w16cid="http://schemas.microsoft.com/office/word/2016/wordml/cid" xmlns:w16="http://schemas.microsoft.com/office/word/2018/wordml" xmlns:w16du="http://schemas.microsoft.com/office/word/2023/wordml/word16du" xmlns:w16sdtdh="http://schemas.microsoft.com/office/word/2020/wordml/sdtdatahash" xmlns:w16sdtfl="http://schemas.microsoft.com/office/word/2024/wordml/sdtformatlock" xmlns:w16se="http://schemas.microsoft.com/office/word/2015/wordml/symex" xmlns:wpg="http://schemas.microsoft.com/office/word/2010/wordprocessingGroup" xmlns:wpi="http://schemas.microsoft.com/office/word/2010/wordprocessingInk" xmlns:wne="http://schemas.microsoft.com/office/word/2006/wordml" xmlns:wps="http://schemas.microsoft.com/office/word/2010/wordprocessingShape" mc:Ignorable="w14 w15 w16se w16cid w16 w16cex w16sdtdh w16sdtfl w16du wp14">
   <w:endnote w:type="separator" w:id="-1">
     <w:p>
       <w:pPr>
@@ -2071,7 +2022,7 @@
 </file>
 
 <file path=word/footer1.xml><?xml version="1.0" encoding="utf-8"?>
-<w:ftr xmlns:wpc="http://schemas.microsoft.com/office/word/2010/wordprocessingCanvas" xmlns:cx="http://schemas.microsoft.com/office/drawing/2014/chartex" xmlns:cx1="http://schemas.microsoft.com/office/drawing/2015/9/8/chartex" xmlns:cx2="http://schemas.microsoft.com/office/drawing/2015/10/21/chartex" xmlns:cx3="http://schemas.microsoft.com/office/drawing/2016/5/9/chartex" xmlns:cx4="http://schemas.microsoft.com/office/drawing/2016/5/10/chartex" xmlns:cx5="http://schemas.microsoft.com/office/drawing/2016/5/11/chartex" xmlns:cx6="http://schemas.microsoft.com/office/drawing/2016/5/12/chartex" xmlns:cx7="http://schemas.microsoft.com/office/drawing/2016/5/13/chartex" xmlns:cx8="http://schemas.microsoft.com/office/drawing/2016/5/14/chartex" xmlns:mc="http://schemas.openxmlformats.org/markup-compatibility/2006" xmlns:aink="http://schemas.microsoft.com/office/drawing/2016/ink" xmlns:am3d="http://schemas.microsoft.com/office/drawing/2017/model3d" xmlns:o="urn:schemas-microsoft-com:office:office" xmlns:r="http://schemas.openxmlformats.org/officeDocument/2006/relationships" xmlns:m="http://schemas.openxmlformats.org/officeDocument/2006/math" xmlns:v="urn:schemas-microsoft-com:vml" xmlns:wp14="http://schemas.microsoft.com/office/word/2010/wordprocessingDrawing" xmlns:wp="http://schemas.openxmlformats.org/drawingml/2006/wordprocessingDrawing" xmlns:w10="urn:schemas-microsoft-com:office:word" xmlns:w="http://schemas.openxmlformats.org/wordprocessingml/2006/main" xmlns:w14="http://schemas.microsoft.com/office/word/2010/wordml" xmlns:w15="http://schemas.microsoft.com/office/word/2012/wordml" xmlns:w16cid="http://schemas.microsoft.com/office/word/2016/wordml/cid" xmlns:w16se="http://schemas.microsoft.com/office/word/2015/wordml/symex" xmlns:wpg="http://schemas.microsoft.com/office/word/2010/wordprocessingGroup" xmlns:wpi="http://schemas.microsoft.com/office/word/2010/wordprocessingInk" xmlns:wne="http://schemas.microsoft.com/office/word/2006/wordml" xmlns:wps="http://schemas.microsoft.com/office/word/2010/wordprocessingShape" mc:Ignorable="w14 w15 w16se w16cid wp14">
+<w:ftr xmlns:wpc="http://schemas.microsoft.com/office/word/2010/wordprocessingCanvas" xmlns:cx="http://schemas.microsoft.com/office/drawing/2014/chartex" xmlns:cx1="http://schemas.microsoft.com/office/drawing/2015/9/8/chartex" xmlns:cx2="http://schemas.microsoft.com/office/drawing/2015/10/21/chartex" xmlns:cx3="http://schemas.microsoft.com/office/drawing/2016/5/9/chartex" xmlns:cx4="http://schemas.microsoft.com/office/drawing/2016/5/10/chartex" xmlns:cx5="http://schemas.microsoft.com/office/drawing/2016/5/11/chartex" xmlns:cx6="http://schemas.microsoft.com/office/drawing/2016/5/12/chartex" xmlns:cx7="http://schemas.microsoft.com/office/drawing/2016/5/13/chartex" xmlns:cx8="http://schemas.microsoft.com/office/drawing/2016/5/14/chartex" xmlns:mc="http://schemas.openxmlformats.org/markup-compatibility/2006" xmlns:aink="http://schemas.microsoft.com/office/drawing/2016/ink" xmlns:am3d="http://schemas.microsoft.com/office/drawing/2017/model3d" xmlns:o="urn:schemas-microsoft-com:office:office" xmlns:oel="http://schemas.microsoft.com/office/2019/extlst" xmlns:r="http://schemas.openxmlformats.org/officeDocument/2006/relationships" xmlns:m="http://schemas.openxmlformats.org/officeDocument/2006/math" xmlns:v="urn:schemas-microsoft-com:vml" xmlns:wp14="http://schemas.microsoft.com/office/word/2010/wordprocessingDrawing" xmlns:wp="http://schemas.openxmlformats.org/drawingml/2006/wordprocessingDrawing" xmlns:w10="urn:schemas-microsoft-com:office:word" xmlns:w="http://schemas.openxmlformats.org/wordprocessingml/2006/main" xmlns:w14="http://schemas.microsoft.com/office/word/2010/wordml" xmlns:w15="http://schemas.microsoft.com/office/word/2012/wordml" xmlns:w16cex="http://schemas.microsoft.com/office/word/2018/wordml/cex" xmlns:w16cid="http://schemas.microsoft.com/office/word/2016/wordml/cid" xmlns:w16="http://schemas.microsoft.com/office/word/2018/wordml" xmlns:w16du="http://schemas.microsoft.com/office/word/2023/wordml/word16du" xmlns:w16sdtdh="http://schemas.microsoft.com/office/word/2020/wordml/sdtdatahash" xmlns:w16sdtfl="http://schemas.microsoft.com/office/word/2024/wordml/sdtformatlock" xmlns:w16se="http://schemas.microsoft.com/office/word/2015/wordml/symex" xmlns:wpg="http://schemas.microsoft.com/office/word/2010/wordprocessingGroup" xmlns:wpi="http://schemas.microsoft.com/office/word/2010/wordprocessingInk" xmlns:wne="http://schemas.microsoft.com/office/word/2006/wordml" xmlns:wps="http://schemas.microsoft.com/office/word/2010/wordprocessingShape" mc:Ignorable="w14 w15 w16se w16cid w16 w16cex w16sdtdh w16sdtfl w16du wp14">
   <w:p>
     <w:pPr>
       <w:pStyle w:val="Footer"/>
@@ -2081,18 +2032,18 @@
 </file>
 
 <file path=word/footer2.xml><?xml version="1.0" encoding="utf-8"?>
-<w:ftr xmlns:wpc="http://schemas.microsoft.com/office/word/2010/wordprocessingCanvas" xmlns:cx="http://schemas.microsoft.com/office/drawing/2014/chartex" xmlns:cx1="http://schemas.microsoft.com/office/drawing/2015/9/8/chartex" xmlns:cx2="http://schemas.microsoft.com/office/drawing/2015/10/21/chartex" xmlns:cx3="http://schemas.microsoft.com/office/drawing/2016/5/9/chartex" xmlns:cx4="http://schemas.microsoft.com/office/drawing/2016/5/10/chartex" xmlns:cx5="http://schemas.microsoft.com/office/drawing/2016/5/11/chartex" xmlns:cx6="http://schemas.microsoft.com/office/drawing/2016/5/12/chartex" xmlns:cx7="http://schemas.microsoft.com/office/drawing/2016/5/13/chartex" xmlns:cx8="http://schemas.microsoft.com/office/drawing/2016/5/14/chartex" xmlns:mc="http://schemas.openxmlformats.org/markup-compatibility/2006" xmlns:aink="http://schemas.microsoft.com/office/drawing/2016/ink" xmlns:am3d="http://schemas.microsoft.com/office/drawing/2017/model3d" xmlns:o="urn:schemas-microsoft-com:office:office" xmlns:r="http://schemas.openxmlformats.org/officeDocument/2006/relationships" xmlns:m="http://schemas.openxmlformats.org/officeDocument/2006/math" xmlns:v="urn:schemas-microsoft-com:vml" xmlns:wp14="http://schemas.microsoft.com/office/word/2010/wordprocessingDrawing" xmlns:wp="http://schemas.openxmlformats.org/drawingml/2006/wordprocessingDrawing" xmlns:w10="urn:schemas-microsoft-com:office:word" xmlns:w="http://schemas.openxmlformats.org/wordprocessingml/2006/main" xmlns:w14="http://schemas.microsoft.com/office/word/2010/wordml" xmlns:w15="http://schemas.microsoft.com/office/word/2012/wordml" xmlns:w16cid="http://schemas.microsoft.com/office/word/2016/wordml/cid" xmlns:w16se="http://schemas.microsoft.com/office/word/2015/wordml/symex" xmlns:wpg="http://schemas.microsoft.com/office/word/2010/wordprocessingGroup" xmlns:wpi="http://schemas.microsoft.com/office/word/2010/wordprocessingInk" xmlns:wne="http://schemas.microsoft.com/office/word/2006/wordml" xmlns:wps="http://schemas.microsoft.com/office/word/2010/wordprocessingShape" mc:Ignorable="w14 w15 w16se w16cid wp14">
+<w:ftr xmlns:wpc="http://schemas.microsoft.com/office/word/2010/wordprocessingCanvas" xmlns:cx="http://schemas.microsoft.com/office/drawing/2014/chartex" xmlns:cx1="http://schemas.microsoft.com/office/drawing/2015/9/8/chartex" xmlns:cx2="http://schemas.microsoft.com/office/drawing/2015/10/21/chartex" xmlns:cx3="http://schemas.microsoft.com/office/drawing/2016/5/9/chartex" xmlns:cx4="http://schemas.microsoft.com/office/drawing/2016/5/10/chartex" xmlns:cx5="http://schemas.microsoft.com/office/drawing/2016/5/11/chartex" xmlns:cx6="http://schemas.microsoft.com/office/drawing/2016/5/12/chartex" xmlns:cx7="http://schemas.microsoft.com/office/drawing/2016/5/13/chartex" xmlns:cx8="http://schemas.microsoft.com/office/drawing/2016/5/14/chartex" xmlns:mc="http://schemas.openxmlformats.org/markup-compatibility/2006" xmlns:aink="http://schemas.microsoft.com/office/drawing/2016/ink" xmlns:am3d="http://schemas.microsoft.com/office/drawing/2017/model3d" xmlns:o="urn:schemas-microsoft-com:office:office" xmlns:oel="http://schemas.microsoft.com/office/2019/extlst" xmlns:r="http://schemas.openxmlformats.org/officeDocument/2006/relationships" xmlns:m="http://schemas.openxmlformats.org/officeDocument/2006/math" xmlns:v="urn:schemas-microsoft-com:vml" xmlns:wp14="http://schemas.microsoft.com/office/word/2010/wordprocessingDrawing" xmlns:wp="http://schemas.openxmlformats.org/drawingml/2006/wordprocessingDrawing" xmlns:w10="urn:schemas-microsoft-com:office:word" xmlns:w="http://schemas.openxmlformats.org/wordprocessingml/2006/main" xmlns:w14="http://schemas.microsoft.com/office/word/2010/wordml" xmlns:w15="http://schemas.microsoft.com/office/word/2012/wordml" xmlns:w16cex="http://schemas.microsoft.com/office/word/2018/wordml/cex" xmlns:w16cid="http://schemas.microsoft.com/office/word/2016/wordml/cid" xmlns:w16="http://schemas.microsoft.com/office/word/2018/wordml" xmlns:w16du="http://schemas.microsoft.com/office/word/2023/wordml/word16du" xmlns:w16sdtdh="http://schemas.microsoft.com/office/word/2020/wordml/sdtdatahash" xmlns:w16sdtfl="http://schemas.microsoft.com/office/word/2024/wordml/sdtformatlock" xmlns:w16se="http://schemas.microsoft.com/office/word/2015/wordml/symex" xmlns:wpg="http://schemas.microsoft.com/office/word/2010/wordprocessingGroup" xmlns:wpi="http://schemas.microsoft.com/office/word/2010/wordprocessingInk" xmlns:wne="http://schemas.microsoft.com/office/word/2006/wordml" xmlns:wps="http://schemas.microsoft.com/office/word/2010/wordprocessingShape" mc:Ignorable="w14 w15 w16se w16cid w16 w16cex w16sdtdh w16sdtfl w16du wp14">
   <w:tbl>
     <w:tblPr>
       <w:tblStyle w:val="TableGrid"/>
       <w:tblW w:w="5000" w:type="pct"/>
       <w:tblBorders>
-        <w:top w:val="none" w:color="auto" w:sz="0" w:space="0"/>
-        <w:left w:val="none" w:color="auto" w:sz="0" w:space="0"/>
-        <w:bottom w:val="none" w:color="auto" w:sz="0" w:space="0"/>
-        <w:right w:val="none" w:color="auto" w:sz="0" w:space="0"/>
-        <w:insideH w:val="none" w:color="auto" w:sz="0" w:space="0"/>
-        <w:insideV w:val="none" w:color="auto" w:sz="0" w:space="0"/>
+        <w:top w:val="none" w:sz="0" w:space="0" w:color="auto"/>
+        <w:left w:val="none" w:sz="0" w:space="0" w:color="auto"/>
+        <w:bottom w:val="none" w:sz="0" w:space="0" w:color="auto"/>
+        <w:right w:val="none" w:sz="0" w:space="0" w:color="auto"/>
+        <w:insideH w:val="none" w:sz="0" w:space="0" w:color="auto"/>
+        <w:insideV w:val="none" w:sz="0" w:space="0" w:color="auto"/>
       </w:tblBorders>
       <w:tblLayout w:type="fixed"/>
       <w:tblCellMar>
@@ -2127,10 +2078,9 @@
             <w:placeholder>
               <w:docPart w:val="793055E079F94161B6DB65B71A1E06D9"/>
             </w:placeholder>
-            <w:dataBinding w:prefixMappings="xmlns:ns0='urn:microsoft-dynamics-nav/reports/Standard_Sales_Quote/1304/'" w:xpath="/ns0:NavWordReportXmlPart[1]/ns0:Header[1]/ns0:CompanyLegalStatement[1]" w:storeItemID="{698CEE62-D454-4755-B874-1C16AD01E098}"/>
+            <w:dataBinding w:prefixMappings="xmlns:ns0='urn:microsoft-dynamics-nav/reports/Standard_Sales_Quote/1304/'" w:xpath="/ns0:NavWordReportXmlPart[1]/ns0:Header[1]/ns0:CompanyLegalStatement[1]" w:storeItemID="{12A2964D-3EB4-4B1E-8949-A99CA3D19D26}"/>
             <w:text/>
           </w:sdtPr>
-          <w:sdtEndPr/>
           <w:sdtContent>
             <w:p>
               <w:pPr>
@@ -2165,18 +2115,18 @@
 </file>
 
 <file path=word/footer3.xml><?xml version="1.0" encoding="utf-8"?>
-<w:ftr xmlns:wpc="http://schemas.microsoft.com/office/word/2010/wordprocessingCanvas" xmlns:cx="http://schemas.microsoft.com/office/drawing/2014/chartex" xmlns:cx1="http://schemas.microsoft.com/office/drawing/2015/9/8/chartex" xmlns:cx2="http://schemas.microsoft.com/office/drawing/2015/10/21/chartex" xmlns:cx3="http://schemas.microsoft.com/office/drawing/2016/5/9/chartex" xmlns:cx4="http://schemas.microsoft.com/office/drawing/2016/5/10/chartex" xmlns:cx5="http://schemas.microsoft.com/office/drawing/2016/5/11/chartex" xmlns:cx6="http://schemas.microsoft.com/office/drawing/2016/5/12/chartex" xmlns:cx7="http://schemas.microsoft.com/office/drawing/2016/5/13/chartex" xmlns:cx8="http://schemas.microsoft.com/office/drawing/2016/5/14/chartex" xmlns:mc="http://schemas.openxmlformats.org/markup-compatibility/2006" xmlns:aink="http://schemas.microsoft.com/office/drawing/2016/ink" xmlns:am3d="http://schemas.microsoft.com/office/drawing/2017/model3d" xmlns:o="urn:schemas-microsoft-com:office:office" xmlns:r="http://schemas.openxmlformats.org/officeDocument/2006/relationships" xmlns:m="http://schemas.openxmlformats.org/officeDocument/2006/math" xmlns:v="urn:schemas-microsoft-com:vml" xmlns:wp14="http://schemas.microsoft.com/office/word/2010/wordprocessingDrawing" xmlns:wp="http://schemas.openxmlformats.org/drawingml/2006/wordprocessingDrawing" xmlns:w10="urn:schemas-microsoft-com:office:word" xmlns:w="http://schemas.openxmlformats.org/wordprocessingml/2006/main" xmlns:w14="http://schemas.microsoft.com/office/word/2010/wordml" xmlns:w15="http://schemas.microsoft.com/office/word/2012/wordml" xmlns:w16cid="http://schemas.microsoft.com/office/word/2016/wordml/cid" xmlns:w16se="http://schemas.microsoft.com/office/word/2015/wordml/symex" xmlns:wpg="http://schemas.microsoft.com/office/word/2010/wordprocessingGroup" xmlns:wpi="http://schemas.microsoft.com/office/word/2010/wordprocessingInk" xmlns:wne="http://schemas.microsoft.com/office/word/2006/wordml" xmlns:wps="http://schemas.microsoft.com/office/word/2010/wordprocessingShape" mc:Ignorable="w14 w15 w16se w16cid wp14">
+<w:ftr xmlns:wpc="http://schemas.microsoft.com/office/word/2010/wordprocessingCanvas" xmlns:cx="http://schemas.microsoft.com/office/drawing/2014/chartex" xmlns:cx1="http://schemas.microsoft.com/office/drawing/2015/9/8/chartex" xmlns:cx2="http://schemas.microsoft.com/office/drawing/2015/10/21/chartex" xmlns:cx3="http://schemas.microsoft.com/office/drawing/2016/5/9/chartex" xmlns:cx4="http://schemas.microsoft.com/office/drawing/2016/5/10/chartex" xmlns:cx5="http://schemas.microsoft.com/office/drawing/2016/5/11/chartex" xmlns:cx6="http://schemas.microsoft.com/office/drawing/2016/5/12/chartex" xmlns:cx7="http://schemas.microsoft.com/office/drawing/2016/5/13/chartex" xmlns:cx8="http://schemas.microsoft.com/office/drawing/2016/5/14/chartex" xmlns:mc="http://schemas.openxmlformats.org/markup-compatibility/2006" xmlns:aink="http://schemas.microsoft.com/office/drawing/2016/ink" xmlns:am3d="http://schemas.microsoft.com/office/drawing/2017/model3d" xmlns:o="urn:schemas-microsoft-com:office:office" xmlns:oel="http://schemas.microsoft.com/office/2019/extlst" xmlns:r="http://schemas.openxmlformats.org/officeDocument/2006/relationships" xmlns:m="http://schemas.openxmlformats.org/officeDocument/2006/math" xmlns:v="urn:schemas-microsoft-com:vml" xmlns:wp14="http://schemas.microsoft.com/office/word/2010/wordprocessingDrawing" xmlns:wp="http://schemas.openxmlformats.org/drawingml/2006/wordprocessingDrawing" xmlns:w10="urn:schemas-microsoft-com:office:word" xmlns:w="http://schemas.openxmlformats.org/wordprocessingml/2006/main" xmlns:w14="http://schemas.microsoft.com/office/word/2010/wordml" xmlns:w15="http://schemas.microsoft.com/office/word/2012/wordml" xmlns:w16cex="http://schemas.microsoft.com/office/word/2018/wordml/cex" xmlns:w16cid="http://schemas.microsoft.com/office/word/2016/wordml/cid" xmlns:w16="http://schemas.microsoft.com/office/word/2018/wordml" xmlns:w16du="http://schemas.microsoft.com/office/word/2023/wordml/word16du" xmlns:w16sdtdh="http://schemas.microsoft.com/office/word/2020/wordml/sdtdatahash" xmlns:w16sdtfl="http://schemas.microsoft.com/office/word/2024/wordml/sdtformatlock" xmlns:w16se="http://schemas.microsoft.com/office/word/2015/wordml/symex" xmlns:wpg="http://schemas.microsoft.com/office/word/2010/wordprocessingGroup" xmlns:wpi="http://schemas.microsoft.com/office/word/2010/wordprocessingInk" xmlns:wne="http://schemas.microsoft.com/office/word/2006/wordml" xmlns:wps="http://schemas.microsoft.com/office/word/2010/wordprocessingShape" mc:Ignorable="w14 w15 w16se w16cid w16 w16cex w16sdtdh w16sdtfl w16du wp14">
   <w:tbl>
     <w:tblPr>
       <w:tblStyle w:val="TableGrid"/>
       <w:tblW w:w="5000" w:type="pct"/>
       <w:tblBorders>
-        <w:top w:val="none" w:color="auto" w:sz="0" w:space="0"/>
-        <w:left w:val="none" w:color="auto" w:sz="0" w:space="0"/>
-        <w:bottom w:val="none" w:color="auto" w:sz="0" w:space="0"/>
-        <w:right w:val="none" w:color="auto" w:sz="0" w:space="0"/>
-        <w:insideH w:val="none" w:color="auto" w:sz="0" w:space="0"/>
-        <w:insideV w:val="none" w:color="auto" w:sz="0" w:space="0"/>
+        <w:top w:val="none" w:sz="0" w:space="0" w:color="auto"/>
+        <w:left w:val="none" w:sz="0" w:space="0" w:color="auto"/>
+        <w:bottom w:val="none" w:sz="0" w:space="0" w:color="auto"/>
+        <w:right w:val="none" w:sz="0" w:space="0" w:color="auto"/>
+        <w:insideH w:val="none" w:sz="0" w:space="0" w:color="auto"/>
+        <w:insideV w:val="none" w:sz="0" w:space="0" w:color="auto"/>
       </w:tblBorders>
       <w:tblLayout w:type="fixed"/>
       <w:tblCellMar>
@@ -2215,10 +2165,9 @@
             <w:placeholder>
               <w:docPart w:val="11E91ADE68C44861BD08E0811A89194D"/>
             </w:placeholder>
-            <w:dataBinding w:prefixMappings="xmlns:ns0='urn:microsoft-dynamics-nav/reports/Standard_Sales_Quote/1304/'" w:xpath="/ns0:NavWordReportXmlPart[1]/ns0:Header[1]/ns0:CompanyLegalStatement[1]" w:storeItemID="{698CEE62-D454-4755-B874-1C16AD01E098}"/>
+            <w:dataBinding w:prefixMappings="xmlns:ns0='urn:microsoft-dynamics-nav/reports/Standard_Sales_Quote/1304/'" w:xpath="/ns0:NavWordReportXmlPart[1]/ns0:Header[1]/ns0:CompanyLegalStatement[1]" w:storeItemID="{12A2964D-3EB4-4B1E-8949-A99CA3D19D26}"/>
             <w:text/>
           </w:sdtPr>
-          <w:sdtEndPr/>
           <w:sdtContent>
             <w:p>
               <w:pPr>
@@ -2251,10 +2200,9 @@
           <w:placeholder>
             <w:docPart w:val="F60D021828DE440AB60A57F81B574D32"/>
           </w:placeholder>
-          <w:dataBinding w:prefixMappings="xmlns:ns0='urn:microsoft-dynamics-nav/reports/Standard_Sales_Quote/1304/'" w:xpath="/ns0:NavWordReportXmlPart[1]/ns0:Header[1]/ns0:CompanyVATRegistrationNo_Lbl[1]" w:storeItemID="{698CEE62-D454-4755-B874-1C16AD01E098}"/>
+          <w:dataBinding w:prefixMappings="xmlns:ns0='urn:microsoft-dynamics-nav/reports/Standard_Sales_Quote/1304/'" w:xpath="/ns0:NavWordReportXmlPart[1]/ns0:Header[1]/ns0:CompanyVATRegistrationNo_Lbl[1]" w:storeItemID="{12A2964D-3EB4-4B1E-8949-A99CA3D19D26}"/>
           <w:text/>
         </w:sdtPr>
-        <w:sdtEndPr/>
         <w:sdtContent>
           <w:tc>
             <w:tcPr>
@@ -2263,7 +2211,6 @@
             <w:p>
               <w:pPr>
                 <w:pStyle w:val="Heading2"/>
-                <w:outlineLvl w:val="1"/>
               </w:pPr>
               <w:proofErr w:type="spellStart"/>
               <w:r>
@@ -2282,10 +2229,9 @@
           <w:placeholder>
             <w:docPart w:val="F60D021828DE440AB60A57F81B574D32"/>
           </w:placeholder>
-          <w:dataBinding w:prefixMappings="xmlns:ns0='urn:microsoft-dynamics-nav/reports/Standard_Sales_Quote/1304/'" w:xpath="/ns0:NavWordReportXmlPart[1]/ns0:Header[1]/ns0:HomePage_Lbl[1]" w:storeItemID="{698CEE62-D454-4755-B874-1C16AD01E098}"/>
+          <w:dataBinding w:prefixMappings="xmlns:ns0='urn:microsoft-dynamics-nav/reports/Standard_Sales_Quote/1304/'" w:xpath="/ns0:NavWordReportXmlPart[1]/ns0:Header[1]/ns0:HomePage_Lbl[1]" w:storeItemID="{12A2964D-3EB4-4B1E-8949-A99CA3D19D26}"/>
           <w:text/>
         </w:sdtPr>
-        <w:sdtEndPr/>
         <w:sdtContent>
           <w:tc>
             <w:tcPr>
@@ -2294,7 +2240,6 @@
             <w:p>
               <w:pPr>
                 <w:pStyle w:val="Heading2"/>
-                <w:outlineLvl w:val="1"/>
               </w:pPr>
               <w:proofErr w:type="spellStart"/>
               <w:r>
@@ -2313,10 +2258,9 @@
           <w:placeholder>
             <w:docPart w:val="F60D021828DE440AB60A57F81B574D32"/>
           </w:placeholder>
-          <w:dataBinding w:prefixMappings="xmlns:ns0='urn:microsoft-dynamics-nav/reports/Standard_Sales_Quote/1304/'" w:xpath="/ns0:NavWordReportXmlPart[1]/ns0:Header[1]/ns0:CompanyPhoneNo_Lbl[1]" w:storeItemID="{698CEE62-D454-4755-B874-1C16AD01E098}"/>
+          <w:dataBinding w:prefixMappings="xmlns:ns0='urn:microsoft-dynamics-nav/reports/Standard_Sales_Quote/1304/'" w:xpath="/ns0:NavWordReportXmlPart[1]/ns0:Header[1]/ns0:CompanyPhoneNo_Lbl[1]" w:storeItemID="{12A2964D-3EB4-4B1E-8949-A99CA3D19D26}"/>
           <w:text/>
         </w:sdtPr>
-        <w:sdtEndPr/>
         <w:sdtContent>
           <w:tc>
             <w:tcPr>
@@ -2325,7 +2269,6 @@
             <w:p>
               <w:pPr>
                 <w:pStyle w:val="Heading2"/>
-                <w:outlineLvl w:val="1"/>
               </w:pPr>
               <w:proofErr w:type="spellStart"/>
               <w:r>
@@ -2344,10 +2287,9 @@
           <w:placeholder>
             <w:docPart w:val="F60D021828DE440AB60A57F81B574D32"/>
           </w:placeholder>
-          <w:dataBinding w:prefixMappings="xmlns:ns0='urn:microsoft-dynamics-nav/reports/Standard_Sales_Quote/1304/'" w:xpath="/ns0:NavWordReportXmlPart[1]/ns0:Header[1]/ns0:EMail_Lbl[1]" w:storeItemID="{698CEE62-D454-4755-B874-1C16AD01E098}"/>
+          <w:dataBinding w:prefixMappings="xmlns:ns0='urn:microsoft-dynamics-nav/reports/Standard_Sales_Quote/1304/'" w:xpath="/ns0:NavWordReportXmlPart[1]/ns0:Header[1]/ns0:EMail_Lbl[1]" w:storeItemID="{12A2964D-3EB4-4B1E-8949-A99CA3D19D26}"/>
           <w:text/>
         </w:sdtPr>
-        <w:sdtEndPr/>
         <w:sdtContent>
           <w:tc>
             <w:tcPr>
@@ -2359,7 +2301,6 @@
             <w:p>
               <w:pPr>
                 <w:pStyle w:val="Heading2"/>
-                <w:outlineLvl w:val="1"/>
               </w:pPr>
               <w:proofErr w:type="spellStart"/>
               <w:r>
@@ -2384,10 +2325,9 @@
           <w:placeholder>
             <w:docPart w:val="F60D021828DE440AB60A57F81B574D32"/>
           </w:placeholder>
-          <w:dataBinding w:prefixMappings="xmlns:ns0='urn:microsoft-dynamics-nav/reports/Standard_Sales_Quote/1304/'" w:xpath="/ns0:NavWordReportXmlPart[1]/ns0:Header[1]/ns0:CompanyVATRegistrationNo[1]" w:storeItemID="{698CEE62-D454-4755-B874-1C16AD01E098}"/>
+          <w:dataBinding w:prefixMappings="xmlns:ns0='urn:microsoft-dynamics-nav/reports/Standard_Sales_Quote/1304/'" w:xpath="/ns0:NavWordReportXmlPart[1]/ns0:Header[1]/ns0:CompanyVATRegistrationNo[1]" w:storeItemID="{12A2964D-3EB4-4B1E-8949-A99CA3D19D26}"/>
           <w:text/>
         </w:sdtPr>
-        <w:sdtEndPr/>
         <w:sdtContent>
           <w:tc>
             <w:tcPr>
@@ -2415,10 +2355,9 @@
           <w:placeholder>
             <w:docPart w:val="F60D021828DE440AB60A57F81B574D32"/>
           </w:placeholder>
-          <w:dataBinding w:prefixMappings="xmlns:ns0='urn:microsoft-dynamics-nav/reports/Standard_Sales_Quote/1304/'" w:xpath="/ns0:NavWordReportXmlPart[1]/ns0:Header[1]/ns0:CompanyHomePage[1]" w:storeItemID="{698CEE62-D454-4755-B874-1C16AD01E098}"/>
+          <w:dataBinding w:prefixMappings="xmlns:ns0='urn:microsoft-dynamics-nav/reports/Standard_Sales_Quote/1304/'" w:xpath="/ns0:NavWordReportXmlPart[1]/ns0:Header[1]/ns0:CompanyHomePage[1]" w:storeItemID="{12A2964D-3EB4-4B1E-8949-A99CA3D19D26}"/>
           <w:text/>
         </w:sdtPr>
-        <w:sdtEndPr/>
         <w:sdtContent>
           <w:tc>
             <w:tcPr>
@@ -2446,10 +2385,9 @@
           <w:placeholder>
             <w:docPart w:val="F60D021828DE440AB60A57F81B574D32"/>
           </w:placeholder>
-          <w:dataBinding w:prefixMappings="xmlns:ns0='urn:microsoft-dynamics-nav/reports/Standard_Sales_Quote/1304/'" w:xpath="/ns0:NavWordReportXmlPart[1]/ns0:Header[1]/ns0:CompanyPhoneNo[1]" w:storeItemID="{698CEE62-D454-4755-B874-1C16AD01E098}"/>
+          <w:dataBinding w:prefixMappings="xmlns:ns0='urn:microsoft-dynamics-nav/reports/Standard_Sales_Quote/1304/'" w:xpath="/ns0:NavWordReportXmlPart[1]/ns0:Header[1]/ns0:CompanyPhoneNo[1]" w:storeItemID="{12A2964D-3EB4-4B1E-8949-A99CA3D19D26}"/>
           <w:text/>
         </w:sdtPr>
-        <w:sdtEndPr/>
         <w:sdtContent>
           <w:tc>
             <w:tcPr>
@@ -2477,10 +2415,9 @@
           <w:placeholder>
             <w:docPart w:val="F60D021828DE440AB60A57F81B574D32"/>
           </w:placeholder>
-          <w:dataBinding w:prefixMappings="xmlns:ns0='urn:microsoft-dynamics-nav/reports/Standard_Sales_Quote/1304/'" w:xpath="/ns0:NavWordReportXmlPart[1]/ns0:Header[1]/ns0:CompanyEMail[1]" w:storeItemID="{698CEE62-D454-4755-B874-1C16AD01E098}"/>
+          <w:dataBinding w:prefixMappings="xmlns:ns0='urn:microsoft-dynamics-nav/reports/Standard_Sales_Quote/1304/'" w:xpath="/ns0:NavWordReportXmlPart[1]/ns0:Header[1]/ns0:CompanyEMail[1]" w:storeItemID="{12A2964D-3EB4-4B1E-8949-A99CA3D19D26}"/>
           <w:text/>
         </w:sdtPr>
-        <w:sdtEndPr/>
         <w:sdtContent>
           <w:tc>
             <w:tcPr>
@@ -2518,7 +2455,7 @@
 </file>
 
 <file path=word/footnotes.xml><?xml version="1.0" encoding="utf-8"?>
-<w:footnotes xmlns:wpc="http://schemas.microsoft.com/office/word/2010/wordprocessingCanvas" xmlns:cx="http://schemas.microsoft.com/office/drawing/2014/chartex" xmlns:cx1="http://schemas.microsoft.com/office/drawing/2015/9/8/chartex" xmlns:cx2="http://schemas.microsoft.com/office/drawing/2015/10/21/chartex" xmlns:cx3="http://schemas.microsoft.com/office/drawing/2016/5/9/chartex" xmlns:cx4="http://schemas.microsoft.com/office/drawing/2016/5/10/chartex" xmlns:cx5="http://schemas.microsoft.com/office/drawing/2016/5/11/chartex" xmlns:cx6="http://schemas.microsoft.com/office/drawing/2016/5/12/chartex" xmlns:cx7="http://schemas.microsoft.com/office/drawing/2016/5/13/chartex" xmlns:cx8="http://schemas.microsoft.com/office/drawing/2016/5/14/chartex" xmlns:mc="http://schemas.openxmlformats.org/markup-compatibility/2006" xmlns:aink="http://schemas.microsoft.com/office/drawing/2016/ink" xmlns:am3d="http://schemas.microsoft.com/office/drawing/2017/model3d" xmlns:o="urn:schemas-microsoft-com:office:office" xmlns:r="http://schemas.openxmlformats.org/officeDocument/2006/relationships" xmlns:m="http://schemas.openxmlformats.org/officeDocument/2006/math" xmlns:v="urn:schemas-microsoft-com:vml" xmlns:wp14="http://schemas.microsoft.com/office/word/2010/wordprocessingDrawing" xmlns:wp="http://schemas.openxmlformats.org/drawingml/2006/wordprocessingDrawing" xmlns:w10="urn:schemas-microsoft-com:office:word" xmlns:w="http://schemas.openxmlformats.org/wordprocessingml/2006/main" xmlns:w14="http://schemas.microsoft.com/office/word/2010/wordml" xmlns:w15="http://schemas.microsoft.com/office/word/2012/wordml" xmlns:w16cid="http://schemas.microsoft.com/office/word/2016/wordml/cid" xmlns:w16se="http://schemas.microsoft.com/office/word/2015/wordml/symex" xmlns:wpg="http://schemas.microsoft.com/office/word/2010/wordprocessingGroup" xmlns:wpi="http://schemas.microsoft.com/office/word/2010/wordprocessingInk" xmlns:wne="http://schemas.microsoft.com/office/word/2006/wordml" xmlns:wps="http://schemas.microsoft.com/office/word/2010/wordprocessingShape" mc:Ignorable="w14 w15 w16se w16cid wp14">
+<w:footnotes xmlns:wpc="http://schemas.microsoft.com/office/word/2010/wordprocessingCanvas" xmlns:cx="http://schemas.microsoft.com/office/drawing/2014/chartex" xmlns:cx1="http://schemas.microsoft.com/office/drawing/2015/9/8/chartex" xmlns:cx2="http://schemas.microsoft.com/office/drawing/2015/10/21/chartex" xmlns:cx3="http://schemas.microsoft.com/office/drawing/2016/5/9/chartex" xmlns:cx4="http://schemas.microsoft.com/office/drawing/2016/5/10/chartex" xmlns:cx5="http://schemas.microsoft.com/office/drawing/2016/5/11/chartex" xmlns:cx6="http://schemas.microsoft.com/office/drawing/2016/5/12/chartex" xmlns:cx7="http://schemas.microsoft.com/office/drawing/2016/5/13/chartex" xmlns:cx8="http://schemas.microsoft.com/office/drawing/2016/5/14/chartex" xmlns:mc="http://schemas.openxmlformats.org/markup-compatibility/2006" xmlns:aink="http://schemas.microsoft.com/office/drawing/2016/ink" xmlns:am3d="http://schemas.microsoft.com/office/drawing/2017/model3d" xmlns:o="urn:schemas-microsoft-com:office:office" xmlns:oel="http://schemas.microsoft.com/office/2019/extlst" xmlns:r="http://schemas.openxmlformats.org/officeDocument/2006/relationships" xmlns:m="http://schemas.openxmlformats.org/officeDocument/2006/math" xmlns:v="urn:schemas-microsoft-com:vml" xmlns:wp14="http://schemas.microsoft.com/office/word/2010/wordprocessingDrawing" xmlns:wp="http://schemas.openxmlformats.org/drawingml/2006/wordprocessingDrawing" xmlns:w10="urn:schemas-microsoft-com:office:word" xmlns:w="http://schemas.openxmlformats.org/wordprocessingml/2006/main" xmlns:w14="http://schemas.microsoft.com/office/word/2010/wordml" xmlns:w15="http://schemas.microsoft.com/office/word/2012/wordml" xmlns:w16cex="http://schemas.microsoft.com/office/word/2018/wordml/cex" xmlns:w16cid="http://schemas.microsoft.com/office/word/2016/wordml/cid" xmlns:w16="http://schemas.microsoft.com/office/word/2018/wordml" xmlns:w16du="http://schemas.microsoft.com/office/word/2023/wordml/word16du" xmlns:w16sdtdh="http://schemas.microsoft.com/office/word/2020/wordml/sdtdatahash" xmlns:w16sdtfl="http://schemas.microsoft.com/office/word/2024/wordml/sdtformatlock" xmlns:w16se="http://schemas.microsoft.com/office/word/2015/wordml/symex" xmlns:wpg="http://schemas.microsoft.com/office/word/2010/wordprocessingGroup" xmlns:wpi="http://schemas.microsoft.com/office/word/2010/wordprocessingInk" xmlns:wne="http://schemas.microsoft.com/office/word/2006/wordml" xmlns:wps="http://schemas.microsoft.com/office/word/2010/wordprocessingShape" mc:Ignorable="w14 w15 w16se w16cid w16 w16cex w16sdtdh w16sdtfl w16du wp14">
   <w:footnote w:type="separator" w:id="-1">
     <w:p>
       <w:pPr>
@@ -2543,7 +2480,7 @@
 </file>
 
 <file path=word/header1.xml><?xml version="1.0" encoding="utf-8"?>
-<w:hdr xmlns:wpc="http://schemas.microsoft.com/office/word/2010/wordprocessingCanvas" xmlns:cx="http://schemas.microsoft.com/office/drawing/2014/chartex" xmlns:cx1="http://schemas.microsoft.com/office/drawing/2015/9/8/chartex" xmlns:cx2="http://schemas.microsoft.com/office/drawing/2015/10/21/chartex" xmlns:cx3="http://schemas.microsoft.com/office/drawing/2016/5/9/chartex" xmlns:cx4="http://schemas.microsoft.com/office/drawing/2016/5/10/chartex" xmlns:cx5="http://schemas.microsoft.com/office/drawing/2016/5/11/chartex" xmlns:cx6="http://schemas.microsoft.com/office/drawing/2016/5/12/chartex" xmlns:cx7="http://schemas.microsoft.com/office/drawing/2016/5/13/chartex" xmlns:cx8="http://schemas.microsoft.com/office/drawing/2016/5/14/chartex" xmlns:mc="http://schemas.openxmlformats.org/markup-compatibility/2006" xmlns:aink="http://schemas.microsoft.com/office/drawing/2016/ink" xmlns:am3d="http://schemas.microsoft.com/office/drawing/2017/model3d" xmlns:o="urn:schemas-microsoft-com:office:office" xmlns:r="http://schemas.openxmlformats.org/officeDocument/2006/relationships" xmlns:m="http://schemas.openxmlformats.org/officeDocument/2006/math" xmlns:v="urn:schemas-microsoft-com:vml" xmlns:wp14="http://schemas.microsoft.com/office/word/2010/wordprocessingDrawing" xmlns:wp="http://schemas.openxmlformats.org/drawingml/2006/wordprocessingDrawing" xmlns:w10="urn:schemas-microsoft-com:office:word" xmlns:w="http://schemas.openxmlformats.org/wordprocessingml/2006/main" xmlns:w14="http://schemas.microsoft.com/office/word/2010/wordml" xmlns:w15="http://schemas.microsoft.com/office/word/2012/wordml" xmlns:w16cid="http://schemas.microsoft.com/office/word/2016/wordml/cid" xmlns:w16se="http://schemas.microsoft.com/office/word/2015/wordml/symex" xmlns:wpg="http://schemas.microsoft.com/office/word/2010/wordprocessingGroup" xmlns:wpi="http://schemas.microsoft.com/office/word/2010/wordprocessingInk" xmlns:wne="http://schemas.microsoft.com/office/word/2006/wordml" xmlns:wps="http://schemas.microsoft.com/office/word/2010/wordprocessingShape" mc:Ignorable="w14 w15 w16se w16cid wp14">
+<w:hdr xmlns:wpc="http://schemas.microsoft.com/office/word/2010/wordprocessingCanvas" xmlns:cx="http://schemas.microsoft.com/office/drawing/2014/chartex" xmlns:cx1="http://schemas.microsoft.com/office/drawing/2015/9/8/chartex" xmlns:cx2="http://schemas.microsoft.com/office/drawing/2015/10/21/chartex" xmlns:cx3="http://schemas.microsoft.com/office/drawing/2016/5/9/chartex" xmlns:cx4="http://schemas.microsoft.com/office/drawing/2016/5/10/chartex" xmlns:cx5="http://schemas.microsoft.com/office/drawing/2016/5/11/chartex" xmlns:cx6="http://schemas.microsoft.com/office/drawing/2016/5/12/chartex" xmlns:cx7="http://schemas.microsoft.com/office/drawing/2016/5/13/chartex" xmlns:cx8="http://schemas.microsoft.com/office/drawing/2016/5/14/chartex" xmlns:mc="http://schemas.openxmlformats.org/markup-compatibility/2006" xmlns:aink="http://schemas.microsoft.com/office/drawing/2016/ink" xmlns:am3d="http://schemas.microsoft.com/office/drawing/2017/model3d" xmlns:o="urn:schemas-microsoft-com:office:office" xmlns:oel="http://schemas.microsoft.com/office/2019/extlst" xmlns:r="http://schemas.openxmlformats.org/officeDocument/2006/relationships" xmlns:m="http://schemas.openxmlformats.org/officeDocument/2006/math" xmlns:v="urn:schemas-microsoft-com:vml" xmlns:wp14="http://schemas.microsoft.com/office/word/2010/wordprocessingDrawing" xmlns:wp="http://schemas.openxmlformats.org/drawingml/2006/wordprocessingDrawing" xmlns:w10="urn:schemas-microsoft-com:office:word" xmlns:w="http://schemas.openxmlformats.org/wordprocessingml/2006/main" xmlns:w14="http://schemas.microsoft.com/office/word/2010/wordml" xmlns:w15="http://schemas.microsoft.com/office/word/2012/wordml" xmlns:w16cex="http://schemas.microsoft.com/office/word/2018/wordml/cex" xmlns:w16cid="http://schemas.microsoft.com/office/word/2016/wordml/cid" xmlns:w16="http://schemas.microsoft.com/office/word/2018/wordml" xmlns:w16du="http://schemas.microsoft.com/office/word/2023/wordml/word16du" xmlns:w16sdtdh="http://schemas.microsoft.com/office/word/2020/wordml/sdtdatahash" xmlns:w16sdtfl="http://schemas.microsoft.com/office/word/2024/wordml/sdtformatlock" xmlns:w16se="http://schemas.microsoft.com/office/word/2015/wordml/symex" xmlns:wpg="http://schemas.microsoft.com/office/word/2010/wordprocessingGroup" xmlns:wpi="http://schemas.microsoft.com/office/word/2010/wordprocessingInk" xmlns:wne="http://schemas.microsoft.com/office/word/2006/wordml" xmlns:wps="http://schemas.microsoft.com/office/word/2010/wordprocessingShape" mc:Ignorable="w14 w15 w16se w16cid w16 w16cex w16sdtdh w16sdtfl w16du wp14">
   <w:p>
     <w:pPr>
       <w:pStyle w:val="Header"/>
@@ -2553,18 +2490,18 @@
 </file>
 
 <file path=word/header2.xml><?xml version="1.0" encoding="utf-8"?>
-<w:hdr xmlns:wpc="http://schemas.microsoft.com/office/word/2010/wordprocessingCanvas" xmlns:cx="http://schemas.microsoft.com/office/drawing/2014/chartex" xmlns:cx1="http://schemas.microsoft.com/office/drawing/2015/9/8/chartex" xmlns:cx2="http://schemas.microsoft.com/office/drawing/2015/10/21/chartex" xmlns:cx3="http://schemas.microsoft.com/office/drawing/2016/5/9/chartex" xmlns:cx4="http://schemas.microsoft.com/office/drawing/2016/5/10/chartex" xmlns:cx5="http://schemas.microsoft.com/office/drawing/2016/5/11/chartex" xmlns:cx6="http://schemas.microsoft.com/office/drawing/2016/5/12/chartex" xmlns:cx7="http://schemas.microsoft.com/office/drawing/2016/5/13/chartex" xmlns:cx8="http://schemas.microsoft.com/office/drawing/2016/5/14/chartex" xmlns:mc="http://schemas.openxmlformats.org/markup-compatibility/2006" xmlns:aink="http://schemas.microsoft.com/office/drawing/2016/ink" xmlns:am3d="http://schemas.microsoft.com/office/drawing/2017/model3d" xmlns:o="urn:schemas-microsoft-com:office:office" xmlns:r="http://schemas.openxmlformats.org/officeDocument/2006/relationships" xmlns:m="http://schemas.openxmlformats.org/officeDocument/2006/math" xmlns:v="urn:schemas-microsoft-com:vml" xmlns:wp14="http://schemas.microsoft.com/office/word/2010/wordprocessingDrawing" xmlns:wp="http://schemas.openxmlformats.org/drawingml/2006/wordprocessingDrawing" xmlns:w10="urn:schemas-microsoft-com:office:word" xmlns:w="http://schemas.openxmlformats.org/wordprocessingml/2006/main" xmlns:w14="http://schemas.microsoft.com/office/word/2010/wordml" xmlns:w15="http://schemas.microsoft.com/office/word/2012/wordml" xmlns:w16cid="http://schemas.microsoft.com/office/word/2016/wordml/cid" xmlns:w16se="http://schemas.microsoft.com/office/word/2015/wordml/symex" xmlns:wpg="http://schemas.microsoft.com/office/word/2010/wordprocessingGroup" xmlns:wpi="http://schemas.microsoft.com/office/word/2010/wordprocessingInk" xmlns:wne="http://schemas.microsoft.com/office/word/2006/wordml" xmlns:wps="http://schemas.microsoft.com/office/word/2010/wordprocessingShape" mc:Ignorable="w14 w15 w16se w16cid wp14">
+<w:hdr xmlns:wpc="http://schemas.microsoft.com/office/word/2010/wordprocessingCanvas" xmlns:cx="http://schemas.microsoft.com/office/drawing/2014/chartex" xmlns:cx1="http://schemas.microsoft.com/office/drawing/2015/9/8/chartex" xmlns:cx2="http://schemas.microsoft.com/office/drawing/2015/10/21/chartex" xmlns:cx3="http://schemas.microsoft.com/office/drawing/2016/5/9/chartex" xmlns:cx4="http://schemas.microsoft.com/office/drawing/2016/5/10/chartex" xmlns:cx5="http://schemas.microsoft.com/office/drawing/2016/5/11/chartex" xmlns:cx6="http://schemas.microsoft.com/office/drawing/2016/5/12/chartex" xmlns:cx7="http://schemas.microsoft.com/office/drawing/2016/5/13/chartex" xmlns:cx8="http://schemas.microsoft.com/office/drawing/2016/5/14/chartex" xmlns:mc="http://schemas.openxmlformats.org/markup-compatibility/2006" xmlns:aink="http://schemas.microsoft.com/office/drawing/2016/ink" xmlns:am3d="http://schemas.microsoft.com/office/drawing/2017/model3d" xmlns:o="urn:schemas-microsoft-com:office:office" xmlns:oel="http://schemas.microsoft.com/office/2019/extlst" xmlns:r="http://schemas.openxmlformats.org/officeDocument/2006/relationships" xmlns:m="http://schemas.openxmlformats.org/officeDocument/2006/math" xmlns:v="urn:schemas-microsoft-com:vml" xmlns:wp14="http://schemas.microsoft.com/office/word/2010/wordprocessingDrawing" xmlns:wp="http://schemas.openxmlformats.org/drawingml/2006/wordprocessingDrawing" xmlns:w10="urn:schemas-microsoft-com:office:word" xmlns:w="http://schemas.openxmlformats.org/wordprocessingml/2006/main" xmlns:w14="http://schemas.microsoft.com/office/word/2010/wordml" xmlns:w15="http://schemas.microsoft.com/office/word/2012/wordml" xmlns:w16cex="http://schemas.microsoft.com/office/word/2018/wordml/cex" xmlns:w16cid="http://schemas.microsoft.com/office/word/2016/wordml/cid" xmlns:w16="http://schemas.microsoft.com/office/word/2018/wordml" xmlns:w16du="http://schemas.microsoft.com/office/word/2023/wordml/word16du" xmlns:w16sdtdh="http://schemas.microsoft.com/office/word/2020/wordml/sdtdatahash" xmlns:w16sdtfl="http://schemas.microsoft.com/office/word/2024/wordml/sdtformatlock" xmlns:w16se="http://schemas.microsoft.com/office/word/2015/wordml/symex" xmlns:wpg="http://schemas.microsoft.com/office/word/2010/wordprocessingGroup" xmlns:wpi="http://schemas.microsoft.com/office/word/2010/wordprocessingInk" xmlns:wne="http://schemas.microsoft.com/office/word/2006/wordml" xmlns:wps="http://schemas.microsoft.com/office/word/2010/wordprocessingShape" mc:Ignorable="w14 w15 w16se w16cid w16 w16cex w16sdtdh w16sdtfl w16du wp14">
   <w:tbl>
     <w:tblPr>
       <w:tblStyle w:val="TableGrid"/>
       <w:tblW w:w="10196" w:type="dxa"/>
       <w:tblBorders>
-        <w:top w:val="none" w:color="auto" w:sz="0" w:space="0"/>
-        <w:left w:val="none" w:color="auto" w:sz="0" w:space="0"/>
-        <w:bottom w:val="none" w:color="auto" w:sz="0" w:space="0"/>
-        <w:right w:val="none" w:color="auto" w:sz="0" w:space="0"/>
-        <w:insideH w:val="none" w:color="auto" w:sz="0" w:space="0"/>
-        <w:insideV w:val="none" w:color="auto" w:sz="0" w:space="0"/>
+        <w:top w:val="none" w:sz="0" w:space="0" w:color="auto"/>
+        <w:left w:val="none" w:sz="0" w:space="0" w:color="auto"/>
+        <w:bottom w:val="none" w:sz="0" w:space="0" w:color="auto"/>
+        <w:right w:val="none" w:sz="0" w:space="0" w:color="auto"/>
+        <w:insideH w:val="none" w:sz="0" w:space="0" w:color="auto"/>
+        <w:insideV w:val="none" w:sz="0" w:space="0" w:color="auto"/>
       </w:tblBorders>
       <w:tblCellMar>
         <w:left w:w="0" w:type="dxa"/>
@@ -2598,14 +2535,9 @@
               <w:placeholder>
                 <w:docPart w:val="C42934AA6A9C4AB7B7AFF124B2496D4D"/>
               </w:placeholder>
-              <w:dataBinding w:prefixMappings="xmlns:ns0='urn:microsoft-dynamics-nav/reports/Standard_Sales_Quote/1304/'" w:xpath="/ns0:NavWordReportXmlPart[1]/ns0:Header[1]/ns0:DocumentTitle_Lbl[1]" w:storeItemID="{698CEE62-D454-4755-B874-1C16AD01E098}"/>
+              <w:dataBinding w:prefixMappings="xmlns:ns0='urn:microsoft-dynamics-nav/reports/Standard_Sales_Quote/1304/'" w:xpath="/ns0:NavWordReportXmlPart[1]/ns0:Header[1]/ns0:DocumentTitle_Lbl[1]" w:storeItemID="{12A2964D-3EB4-4B1E-8949-A99CA3D19D26}"/>
               <w:text/>
             </w:sdtPr>
-            <w:sdtEndPr>
-              <w:rPr>
-                <w:rStyle w:val="Strong"/>
-              </w:rPr>
-            </w:sdtEndPr>
             <w:sdtContent>
               <w:proofErr w:type="spellStart"/>
               <w:r>
@@ -2634,14 +2566,9 @@
               <w:placeholder>
                 <w:docPart w:val="C42934AA6A9C4AB7B7AFF124B2496D4D"/>
               </w:placeholder>
-              <w:dataBinding w:prefixMappings="xmlns:ns0='urn:microsoft-dynamics-nav/reports/Standard_Sales_Quote/1304/'" w:xpath="/ns0:NavWordReportXmlPart[1]/ns0:Header[1]/ns0:DocumentNo[1]" w:storeItemID="{698CEE62-D454-4755-B874-1C16AD01E098}"/>
+              <w:dataBinding w:prefixMappings="xmlns:ns0='urn:microsoft-dynamics-nav/reports/Standard_Sales_Quote/1304/'" w:xpath="/ns0:NavWordReportXmlPart[1]/ns0:Header[1]/ns0:DocumentNo[1]" w:storeItemID="{12A2964D-3EB4-4B1E-8949-A99CA3D19D26}"/>
               <w:text/>
             </w:sdtPr>
-            <w:sdtEndPr>
-              <w:rPr>
-                <w:rStyle w:val="Strong"/>
-              </w:rPr>
-            </w:sdtEndPr>
             <w:sdtContent>
               <w:proofErr w:type="spellStart"/>
               <w:r>
@@ -2669,14 +2596,9 @@
               <w:placeholder>
                 <w:docPart w:val="63FC68B69B794CC0AF2B3027146DD849"/>
               </w:placeholder>
-              <w:dataBinding w:prefixMappings="xmlns:ns0='urn:microsoft-dynamics-nav/reports/Standard_Sales_Quote/1304/'" w:xpath="/ns0:NavWordReportXmlPart[1]/ns0:Header[1]/ns0:DocumentDate[1]" w:storeItemID="{698CEE62-D454-4755-B874-1C16AD01E098}"/>
+              <w:dataBinding w:prefixMappings="xmlns:ns0='urn:microsoft-dynamics-nav/reports/Standard_Sales_Quote/1304/'" w:xpath="/ns0:NavWordReportXmlPart[1]/ns0:Header[1]/ns0:DocumentDate[1]" w:storeItemID="{12A2964D-3EB4-4B1E-8949-A99CA3D19D26}"/>
               <w:text/>
             </w:sdtPr>
-            <w:sdtEndPr>
-              <w:rPr>
-                <w:rStyle w:val="SubtitleChar"/>
-              </w:rPr>
-            </w:sdtEndPr>
             <w:sdtContent>
               <w:proofErr w:type="spellStart"/>
               <w:r>
@@ -2704,10 +2626,9 @@
               <w:placeholder>
                 <w:docPart w:val="FF625D7257C44EA4BB61D91263F50DEA"/>
               </w:placeholder>
-              <w:dataBinding w:prefixMappings="xmlns:ns0='urn:microsoft-dynamics-nav/reports/Standard_Sales_Quote/1304/'" w:xpath="/ns0:NavWordReportXmlPart[1]/ns0:Header[1]/ns0:Page_Lbl[1]" w:storeItemID="{698CEE62-D454-4755-B874-1C16AD01E098}"/>
+              <w:dataBinding w:prefixMappings="xmlns:ns0='urn:microsoft-dynamics-nav/reports/Standard_Sales_Quote/1304/'" w:xpath="/ns0:NavWordReportXmlPart[1]/ns0:Header[1]/ns0:Page_Lbl[1]" w:storeItemID="{12A2964D-3EB4-4B1E-8949-A99CA3D19D26}"/>
               <w:text/>
             </w:sdtPr>
-            <w:sdtEndPr/>
             <w:sdtContent>
               <w:proofErr w:type="spellStart"/>
               <w:r>
@@ -2818,18 +2739,18 @@
 </file>
 
 <file path=word/header3.xml><?xml version="1.0" encoding="utf-8"?>
-<w:hdr xmlns:a="http://schemas.openxmlformats.org/drawingml/2006/main" xmlns:pic="http://schemas.openxmlformats.org/drawingml/2006/picture" xmlns:a14="http://schemas.microsoft.com/office/drawing/2010/main" xmlns:wpc="http://schemas.microsoft.com/office/word/2010/wordprocessingCanvas" xmlns:cx="http://schemas.microsoft.com/office/drawing/2014/chartex" xmlns:cx1="http://schemas.microsoft.com/office/drawing/2015/9/8/chartex" xmlns:cx2="http://schemas.microsoft.com/office/drawing/2015/10/21/chartex" xmlns:cx3="http://schemas.microsoft.com/office/drawing/2016/5/9/chartex" xmlns:cx4="http://schemas.microsoft.com/office/drawing/2016/5/10/chartex" xmlns:cx5="http://schemas.microsoft.com/office/drawing/2016/5/11/chartex" xmlns:cx6="http://schemas.microsoft.com/office/drawing/2016/5/12/chartex" xmlns:cx7="http://schemas.microsoft.com/office/drawing/2016/5/13/chartex" xmlns:cx8="http://schemas.microsoft.com/office/drawing/2016/5/14/chartex" xmlns:mc="http://schemas.openxmlformats.org/markup-compatibility/2006" xmlns:aink="http://schemas.microsoft.com/office/drawing/2016/ink" xmlns:am3d="http://schemas.microsoft.com/office/drawing/2017/model3d" xmlns:o="urn:schemas-microsoft-com:office:office" xmlns:r="http://schemas.openxmlformats.org/officeDocument/2006/relationships" xmlns:m="http://schemas.openxmlformats.org/officeDocument/2006/math" xmlns:v="urn:schemas-microsoft-com:vml" xmlns:wp14="http://schemas.microsoft.com/office/word/2010/wordprocessingDrawing" xmlns:wp="http://schemas.openxmlformats.org/drawingml/2006/wordprocessingDrawing" xmlns:w10="urn:schemas-microsoft-com:office:word" xmlns:w="http://schemas.openxmlformats.org/wordprocessingml/2006/main" xmlns:w14="http://schemas.microsoft.com/office/word/2010/wordml" xmlns:w15="http://schemas.microsoft.com/office/word/2012/wordml" xmlns:w16cid="http://schemas.microsoft.com/office/word/2016/wordml/cid" xmlns:w16se="http://schemas.microsoft.com/office/word/2015/wordml/symex" xmlns:wpg="http://schemas.microsoft.com/office/word/2010/wordprocessingGroup" xmlns:wpi="http://schemas.microsoft.com/office/word/2010/wordprocessingInk" xmlns:wne="http://schemas.microsoft.com/office/word/2006/wordml" xmlns:wps="http://schemas.microsoft.com/office/word/2010/wordprocessingShape" mc:Ignorable="w14 w15 w16se w16cid wp14">
+<w:hdr xmlns:wpc="http://schemas.microsoft.com/office/word/2010/wordprocessingCanvas" xmlns:cx="http://schemas.microsoft.com/office/drawing/2014/chartex" xmlns:cx1="http://schemas.microsoft.com/office/drawing/2015/9/8/chartex" xmlns:cx2="http://schemas.microsoft.com/office/drawing/2015/10/21/chartex" xmlns:cx3="http://schemas.microsoft.com/office/drawing/2016/5/9/chartex" xmlns:cx4="http://schemas.microsoft.com/office/drawing/2016/5/10/chartex" xmlns:cx5="http://schemas.microsoft.com/office/drawing/2016/5/11/chartex" xmlns:cx6="http://schemas.microsoft.com/office/drawing/2016/5/12/chartex" xmlns:cx7="http://schemas.microsoft.com/office/drawing/2016/5/13/chartex" xmlns:cx8="http://schemas.microsoft.com/office/drawing/2016/5/14/chartex" xmlns:mc="http://schemas.openxmlformats.org/markup-compatibility/2006" xmlns:aink="http://schemas.microsoft.com/office/drawing/2016/ink" xmlns:am3d="http://schemas.microsoft.com/office/drawing/2017/model3d" xmlns:o="urn:schemas-microsoft-com:office:office" xmlns:oel="http://schemas.microsoft.com/office/2019/extlst" xmlns:r="http://schemas.openxmlformats.org/officeDocument/2006/relationships" xmlns:m="http://schemas.openxmlformats.org/officeDocument/2006/math" xmlns:v="urn:schemas-microsoft-com:vml" xmlns:wp14="http://schemas.microsoft.com/office/word/2010/wordprocessingDrawing" xmlns:wp="http://schemas.openxmlformats.org/drawingml/2006/wordprocessingDrawing" xmlns:w10="urn:schemas-microsoft-com:office:word" xmlns:w="http://schemas.openxmlformats.org/wordprocessingml/2006/main" xmlns:w14="http://schemas.microsoft.com/office/word/2010/wordml" xmlns:w15="http://schemas.microsoft.com/office/word/2012/wordml" xmlns:w16cex="http://schemas.microsoft.com/office/word/2018/wordml/cex" xmlns:w16cid="http://schemas.microsoft.com/office/word/2016/wordml/cid" xmlns:w16="http://schemas.microsoft.com/office/word/2018/wordml" xmlns:w16du="http://schemas.microsoft.com/office/word/2023/wordml/word16du" xmlns:w16sdtdh="http://schemas.microsoft.com/office/word/2020/wordml/sdtdatahash" xmlns:w16sdtfl="http://schemas.microsoft.com/office/word/2024/wordml/sdtformatlock" xmlns:w16se="http://schemas.microsoft.com/office/word/2015/wordml/symex" xmlns:wpg="http://schemas.microsoft.com/office/word/2010/wordprocessingGroup" xmlns:wpi="http://schemas.microsoft.com/office/word/2010/wordprocessingInk" xmlns:wne="http://schemas.microsoft.com/office/word/2006/wordml" xmlns:wps="http://schemas.microsoft.com/office/word/2010/wordprocessingShape" mc:Ignorable="w14 w15 w16se w16cid w16 w16cex w16sdtdh w16sdtfl w16du wp14">
   <w:tbl>
     <w:tblPr>
       <w:tblStyle w:val="TableGrid"/>
       <w:tblW w:w="5000" w:type="pct"/>
       <w:tblBorders>
-        <w:top w:val="none" w:color="auto" w:sz="0" w:space="0"/>
-        <w:left w:val="none" w:color="auto" w:sz="0" w:space="0"/>
-        <w:bottom w:val="none" w:color="auto" w:sz="0" w:space="0"/>
-        <w:right w:val="none" w:color="auto" w:sz="0" w:space="0"/>
-        <w:insideH w:val="none" w:color="auto" w:sz="0" w:space="0"/>
-        <w:insideV w:val="none" w:color="auto" w:sz="0" w:space="0"/>
+        <w:top w:val="none" w:sz="0" w:space="0" w:color="auto"/>
+        <w:left w:val="none" w:sz="0" w:space="0" w:color="auto"/>
+        <w:bottom w:val="none" w:sz="0" w:space="0" w:color="auto"/>
+        <w:right w:val="none" w:sz="0" w:space="0" w:color="auto"/>
+        <w:insideH w:val="none" w:sz="0" w:space="0" w:color="auto"/>
+        <w:insideV w:val="none" w:sz="0" w:space="0" w:color="auto"/>
       </w:tblBorders>
       <w:tblCellMar>
         <w:left w:w="0" w:type="dxa"/>
@@ -2858,10 +2779,9 @@
               <w:placeholder>
                 <w:docPart w:val="4BE75748E74141829A5BC447504D1AE2"/>
               </w:placeholder>
-              <w:dataBinding w:prefixMappings="xmlns:ns0='urn:microsoft-dynamics-nav/reports/Standard_Sales_Quote/1304/'" w:xpath="/ns0:NavWordReportXmlPart[1]/ns0:Header[1]/ns0:DocumentTitle_Lbl[1]" w:storeItemID="{698CEE62-D454-4755-B874-1C16AD01E098}"/>
+              <w:dataBinding w:prefixMappings="xmlns:ns0='urn:microsoft-dynamics-nav/reports/Standard_Sales_Quote/1304/'" w:xpath="/ns0:NavWordReportXmlPart[1]/ns0:Header[1]/ns0:DocumentTitle_Lbl[1]" w:storeItemID="{12A2964D-3EB4-4B1E-8949-A99CA3D19D26}"/>
               <w:text/>
             </w:sdtPr>
-            <w:sdtEndPr/>
             <w:sdtContent>
               <w:proofErr w:type="spellStart"/>
               <w:r>
@@ -2884,14 +2804,9 @@
               <w:placeholder>
                 <w:docPart w:val="4BE75748E74141829A5BC447504D1AE2"/>
               </w:placeholder>
-              <w:dataBinding w:prefixMappings="xmlns:ns0='urn:microsoft-dynamics-nav/reports/Standard_Sales_Quote/1304/'" w:xpath="/ns0:NavWordReportXmlPart[1]/ns0:Header[1]/ns0:DocumentNo[1]" w:storeItemID="{698CEE62-D454-4755-B874-1C16AD01E098}"/>
+              <w:dataBinding w:prefixMappings="xmlns:ns0='urn:microsoft-dynamics-nav/reports/Standard_Sales_Quote/1304/'" w:xpath="/ns0:NavWordReportXmlPart[1]/ns0:Header[1]/ns0:DocumentNo[1]" w:storeItemID="{12A2964D-3EB4-4B1E-8949-A99CA3D19D26}"/>
               <w:text/>
             </w:sdtPr>
-            <w:sdtEndPr>
-              <w:rPr>
-                <w:rStyle w:val="TitleChar"/>
-              </w:rPr>
-            </w:sdtEndPr>
             <w:sdtContent>
               <w:proofErr w:type="spellStart"/>
               <w:r>
@@ -2919,14 +2834,9 @@
               <w:placeholder>
                 <w:docPart w:val="3B86EBAA86EF427F8999CACB0C5F9878"/>
               </w:placeholder>
-              <w:dataBinding w:prefixMappings="xmlns:ns0='urn:microsoft-dynamics-nav/reports/Standard_Sales_Quote/1304/'" w:xpath="/ns0:NavWordReportXmlPart[1]/ns0:Header[1]/ns0:DocumentDate[1]" w:storeItemID="{698CEE62-D454-4755-B874-1C16AD01E098}"/>
+              <w:dataBinding w:prefixMappings="xmlns:ns0='urn:microsoft-dynamics-nav/reports/Standard_Sales_Quote/1304/'" w:xpath="/ns0:NavWordReportXmlPart[1]/ns0:Header[1]/ns0:DocumentDate[1]" w:storeItemID="{12A2964D-3EB4-4B1E-8949-A99CA3D19D26}"/>
               <w:text/>
             </w:sdtPr>
-            <w:sdtEndPr>
-              <w:rPr>
-                <w:rStyle w:val="SubtitleChar"/>
-              </w:rPr>
-            </w:sdtEndPr>
             <w:sdtContent>
               <w:proofErr w:type="spellStart"/>
               <w:r>
@@ -2951,10 +2861,9 @@
               <w:placeholder>
                 <w:docPart w:val="0D1279AEBC2B402F92746D967F36C974"/>
               </w:placeholder>
-              <w:dataBinding w:prefixMappings="xmlns:ns0='urn:microsoft-dynamics-nav/reports/Standard_Sales_Quote/1304/'" w:xpath="/ns0:NavWordReportXmlPart[1]/ns0:Header[1]/ns0:Page_Lbl[1]" w:storeItemID="{698CEE62-D454-4755-B874-1C16AD01E098}"/>
+              <w:dataBinding w:prefixMappings="xmlns:ns0='urn:microsoft-dynamics-nav/reports/Standard_Sales_Quote/1304/'" w:xpath="/ns0:NavWordReportXmlPart[1]/ns0:Header[1]/ns0:Page_Lbl[1]" w:storeItemID="{12A2964D-3EB4-4B1E-8949-A99CA3D19D26}"/>
               <w:text/>
             </w:sdtPr>
-            <w:sdtEndPr/>
             <w:sdtContent>
               <w:proofErr w:type="spellStart"/>
               <w:r>
@@ -3059,10 +2968,9 @@
               <w:alias w:val="#Nav: /Header/CompanyPicture"/>
               <w:tag w:val="#Nav: Standard_Sales_Quote/1304"/>
               <w:id w:val="-1330981123"/>
-              <w:dataBinding w:prefixMappings="xmlns:ns0='urn:microsoft-dynamics-nav/reports/Standard_Sales_Quote/1304/'" w:xpath="/ns0:NavWordReportXmlPart[1]/ns0:Header[1]/ns0:CompanyPicture[1]" w:storeItemID="{698CEE62-D454-4755-B874-1C16AD01E098}"/>
+              <w:dataBinding w:prefixMappings="xmlns:ns0='urn:microsoft-dynamics-nav/reports/Standard_Sales_Quote/1304/'" w:xpath="/ns0:NavWordReportXmlPart[1]/ns0:Header[1]/ns0:CompanyPicture[1]" w:storeItemID="{12A2964D-3EB4-4B1E-8949-A99CA3D19D26}"/>
               <w:picture/>
             </w:sdtPr>
-            <w:sdtEndPr/>
             <w:sdtContent>
               <w:r>
                 <w:rPr>
@@ -3071,8 +2979,8 @@
                 </w:rPr>
                 <w:drawing>
                   <wp:inline distT="0" distB="0" distL="0" distR="0" wp14:anchorId="7E4300F9" wp14:editId="6B893AEE">
-                    <wp:extent cx="2160000" cy="1080000"/>
-                    <wp:effectExtent l="0" t="0" r="0" b="6350"/>
+                    <wp:extent cx="1080000" cy="1080000"/>
+                    <wp:effectExtent l="0" t="0" r="6350" b="6350"/>
                     <wp:docPr id="2" name="Picture 2"/>
                     <wp:cNvGraphicFramePr>
                       <a:graphicFrameLocks xmlns:a="http://schemas.openxmlformats.org/drawingml/2006/main" noChangeAspect="1"/>
@@ -3081,19 +2989,13 @@
                       <a:graphicData uri="http://schemas.openxmlformats.org/drawingml/2006/picture">
                         <pic:pic xmlns:pic="http://schemas.openxmlformats.org/drawingml/2006/picture">
                           <pic:nvPicPr>
-                            <pic:cNvPr id="0" name="Picture 1"/>
+                            <pic:cNvPr id="2" name="Picture 2"/>
                             <pic:cNvPicPr preferRelativeResize="0">
                               <a:picLocks noChangeAspect="1" noChangeArrowheads="1"/>
                             </pic:cNvPicPr>
                           </pic:nvPicPr>
                           <pic:blipFill>
-                            <a:blip r:embed="rId1">
-                              <a:extLst>
-                                <a:ext uri="{28A0092B-C50C-407E-A947-70E740481C1C}">
-                                  <a14:useLocalDpi xmlns:a14="http://schemas.microsoft.com/office/drawing/2010/main" val="0"/>
-                                </a:ext>
-                              </a:extLst>
-                            </a:blip>
+                            <a:blip r:embed="rId1"/>
                             <a:stretch>
                               <a:fillRect/>
                             </a:stretch>
@@ -3101,7 +3003,7 @@
                           <pic:spPr bwMode="auto">
                             <a:xfrm>
                               <a:off x="0" y="0"/>
-                              <a:ext cx="2160000" cy="1080000"/>
+                              <a:ext cx="1080000" cy="1080000"/>
                             </a:xfrm>
                             <a:prstGeom prst="rect">
                               <a:avLst/>
@@ -3132,7 +3034,7 @@
 </file>
 
 <file path=word/styles.xml><?xml version="1.0" encoding="utf-8"?>
-<w:styles xmlns:mc="http://schemas.openxmlformats.org/markup-compatibility/2006" xmlns:r="http://schemas.openxmlformats.org/officeDocument/2006/relationships" xmlns:w="http://schemas.openxmlformats.org/wordprocessingml/2006/main" xmlns:w14="http://schemas.microsoft.com/office/word/2010/wordml" xmlns:w15="http://schemas.microsoft.com/office/word/2012/wordml" xmlns:w16cid="http://schemas.microsoft.com/office/word/2016/wordml/cid" xmlns:w16se="http://schemas.microsoft.com/office/word/2015/wordml/symex" mc:Ignorable="w14 w15 w16se w16cid">
+<w:styles xmlns:mc="http://schemas.openxmlformats.org/markup-compatibility/2006" xmlns:r="http://schemas.openxmlformats.org/officeDocument/2006/relationships" xmlns:w="http://schemas.openxmlformats.org/wordprocessingml/2006/main" xmlns:w14="http://schemas.microsoft.com/office/word/2010/wordml" xmlns:w15="http://schemas.microsoft.com/office/word/2012/wordml" xmlns:w16cex="http://schemas.microsoft.com/office/word/2018/wordml/cex" xmlns:w16cid="http://schemas.microsoft.com/office/word/2016/wordml/cid" xmlns:w16="http://schemas.microsoft.com/office/word/2018/wordml" xmlns:w16du="http://schemas.microsoft.com/office/word/2023/wordml/word16du" xmlns:w16sdtdh="http://schemas.microsoft.com/office/word/2020/wordml/sdtdatahash" xmlns:w16sdtfl="http://schemas.microsoft.com/office/word/2024/wordml/sdtformatlock" xmlns:w16se="http://schemas.microsoft.com/office/word/2015/wordml/symex" mc:Ignorable="w14 w15 w16se w16cid w16 w16cex w16sdtdh w16sdtfl w16du">
   <w:docDefaults>
     <w:rPrDefault>
       <w:rPr>
@@ -3148,7 +3050,7 @@
       </w:pPr>
     </w:pPrDefault>
   </w:docDefaults>
-  <w:latentStyles w:defLockedState="0" w:defUIPriority="99" w:defSemiHidden="0" w:defUnhideWhenUsed="0" w:defQFormat="0" w:count="375">
+  <w:latentStyles w:defLockedState="0" w:defUIPriority="99" w:defSemiHidden="0" w:defUnhideWhenUsed="0" w:defQFormat="0" w:count="376">
     <w:lsdException w:name="Normal" w:uiPriority="0" w:qFormat="1"/>
     <w:lsdException w:name="heading 1" w:uiPriority="9" w:qFormat="1"/>
     <w:lsdException w:name="heading 2" w:semiHidden="1" w:uiPriority="9" w:unhideWhenUsed="1" w:qFormat="1"/>
@@ -3254,6 +3156,7 @@
     <w:lsdException w:name="HTML Sample" w:semiHidden="1" w:unhideWhenUsed="1"/>
     <w:lsdException w:name="HTML Typewriter" w:semiHidden="1" w:unhideWhenUsed="1"/>
     <w:lsdException w:name="HTML Variable" w:semiHidden="1" w:unhideWhenUsed="1"/>
+    <w:lsdException w:name="Normal Table" w:semiHidden="1" w:unhideWhenUsed="1"/>
     <w:lsdException w:name="annotation subject" w:semiHidden="1" w:unhideWhenUsed="1"/>
     <w:lsdException w:name="No List" w:semiHidden="1" w:unhideWhenUsed="1"/>
     <w:lsdException w:name="Outline List 1" w:semiHidden="1" w:unhideWhenUsed="1"/>
@@ -3297,8 +3200,10 @@
     <w:lsdException w:name="Table Elegant" w:semiHidden="1" w:unhideWhenUsed="1"/>
     <w:lsdException w:name="Table Professional" w:semiHidden="1" w:unhideWhenUsed="1"/>
     <w:lsdException w:name="Table Subtle 1" w:semiHidden="1" w:unhideWhenUsed="1"/>
+    <w:lsdException w:name="Table Subtle 2" w:semiHidden="1" w:unhideWhenUsed="1"/>
     <w:lsdException w:name="Table Web 1" w:semiHidden="1" w:unhideWhenUsed="1"/>
     <w:lsdException w:name="Table Web 2" w:semiHidden="1" w:unhideWhenUsed="1"/>
+    <w:lsdException w:name="Table Web 3" w:semiHidden="1" w:unhideWhenUsed="1"/>
     <w:lsdException w:name="Balloon Text" w:semiHidden="1" w:unhideWhenUsed="1"/>
     <w:lsdException w:name="Table Grid" w:uiPriority="39"/>
     <w:lsdException w:name="Table Theme" w:semiHidden="1" w:unhideWhenUsed="1"/>
@@ -3521,6 +3426,7 @@
     <w:lsdException w:name="Smart Hyperlink" w:semiHidden="1" w:unhideWhenUsed="1"/>
     <w:lsdException w:name="Hashtag" w:semiHidden="1" w:unhideWhenUsed="1"/>
     <w:lsdException w:name="Unresolved Mention" w:semiHidden="1" w:unhideWhenUsed="1"/>
+    <w:lsdException w:name="Smart Link" w:semiHidden="1" w:unhideWhenUsed="1"/>
   </w:latentStyles>
   <w:style w:type="paragraph" w:default="1" w:styleId="Normal">
     <w:name w:val="Normal"/>
@@ -3817,7 +3723,7 @@
 </file>
 
 <file path=word/glossary/document.xml><?xml version="1.0" encoding="utf-8"?>
-<w:glossaryDocument xmlns:wpc="http://schemas.microsoft.com/office/word/2010/wordprocessingCanvas" xmlns:cx="http://schemas.microsoft.com/office/drawing/2014/chartex" xmlns:cx1="http://schemas.microsoft.com/office/drawing/2015/9/8/chartex" xmlns:cx2="http://schemas.microsoft.com/office/drawing/2015/10/21/chartex" xmlns:cx3="http://schemas.microsoft.com/office/drawing/2016/5/9/chartex" xmlns:cx4="http://schemas.microsoft.com/office/drawing/2016/5/10/chartex" xmlns:cx5="http://schemas.microsoft.com/office/drawing/2016/5/11/chartex" xmlns:cx6="http://schemas.microsoft.com/office/drawing/2016/5/12/chartex" xmlns:cx7="http://schemas.microsoft.com/office/drawing/2016/5/13/chartex" xmlns:cx8="http://schemas.microsoft.com/office/drawing/2016/5/14/chartex" xmlns:mc="http://schemas.openxmlformats.org/markup-compatibility/2006" xmlns:aink="http://schemas.microsoft.com/office/drawing/2016/ink" xmlns:am3d="http://schemas.microsoft.com/office/drawing/2017/model3d" xmlns:o="urn:schemas-microsoft-com:office:office" xmlns:r="http://schemas.openxmlformats.org/officeDocument/2006/relationships" xmlns:m="http://schemas.openxmlformats.org/officeDocument/2006/math" xmlns:v="urn:schemas-microsoft-com:vml" xmlns:wp14="http://schemas.microsoft.com/office/word/2010/wordprocessingDrawing" xmlns:wp="http://schemas.openxmlformats.org/drawingml/2006/wordprocessingDrawing" xmlns:w10="urn:schemas-microsoft-com:office:word" xmlns:w="http://schemas.openxmlformats.org/wordprocessingml/2006/main" xmlns:w14="http://schemas.microsoft.com/office/word/2010/wordml" xmlns:w15="http://schemas.microsoft.com/office/word/2012/wordml" xmlns:w16cid="http://schemas.microsoft.com/office/word/2016/wordml/cid" xmlns:w16se="http://schemas.microsoft.com/office/word/2015/wordml/symex" xmlns:wpg="http://schemas.microsoft.com/office/word/2010/wordprocessingGroup" xmlns:wpi="http://schemas.microsoft.com/office/word/2010/wordprocessingInk" xmlns:wne="http://schemas.microsoft.com/office/word/2006/wordml" xmlns:wps="http://schemas.microsoft.com/office/word/2010/wordprocessingShape" mc:Ignorable="w14 w15 w16se w16cid wp14">
+<w:glossaryDocument xmlns:wpc="http://schemas.microsoft.com/office/word/2010/wordprocessingCanvas" xmlns:cx="http://schemas.microsoft.com/office/drawing/2014/chartex" xmlns:cx1="http://schemas.microsoft.com/office/drawing/2015/9/8/chartex" xmlns:cx2="http://schemas.microsoft.com/office/drawing/2015/10/21/chartex" xmlns:cx3="http://schemas.microsoft.com/office/drawing/2016/5/9/chartex" xmlns:cx4="http://schemas.microsoft.com/office/drawing/2016/5/10/chartex" xmlns:cx5="http://schemas.microsoft.com/office/drawing/2016/5/11/chartex" xmlns:cx6="http://schemas.microsoft.com/office/drawing/2016/5/12/chartex" xmlns:cx7="http://schemas.microsoft.com/office/drawing/2016/5/13/chartex" xmlns:cx8="http://schemas.microsoft.com/office/drawing/2016/5/14/chartex" xmlns:mc="http://schemas.openxmlformats.org/markup-compatibility/2006" xmlns:aink="http://schemas.microsoft.com/office/drawing/2016/ink" xmlns:am3d="http://schemas.microsoft.com/office/drawing/2017/model3d" xmlns:o="urn:schemas-microsoft-com:office:office" xmlns:oel="http://schemas.microsoft.com/office/2019/extlst" xmlns:r="http://schemas.openxmlformats.org/officeDocument/2006/relationships" xmlns:m="http://schemas.openxmlformats.org/officeDocument/2006/math" xmlns:v="urn:schemas-microsoft-com:vml" xmlns:wp14="http://schemas.microsoft.com/office/word/2010/wordprocessingDrawing" xmlns:wp="http://schemas.openxmlformats.org/drawingml/2006/wordprocessingDrawing" xmlns:w10="urn:schemas-microsoft-com:office:word" xmlns:w="http://schemas.openxmlformats.org/wordprocessingml/2006/main" xmlns:w14="http://schemas.microsoft.com/office/word/2010/wordml" xmlns:w15="http://schemas.microsoft.com/office/word/2012/wordml" xmlns:w16cex="http://schemas.microsoft.com/office/word/2018/wordml/cex" xmlns:w16cid="http://schemas.microsoft.com/office/word/2016/wordml/cid" xmlns:w16="http://schemas.microsoft.com/office/word/2018/wordml" xmlns:w16du="http://schemas.microsoft.com/office/word/2023/wordml/word16du" xmlns:w16sdtdh="http://schemas.microsoft.com/office/word/2020/wordml/sdtdatahash" xmlns:w16sdtfl="http://schemas.microsoft.com/office/word/2024/wordml/sdtformatlock" xmlns:w16se="http://schemas.microsoft.com/office/word/2015/wordml/symex" xmlns:wpg="http://schemas.microsoft.com/office/word/2010/wordprocessingGroup" xmlns:wpi="http://schemas.microsoft.com/office/word/2010/wordprocessingInk" xmlns:wne="http://schemas.microsoft.com/office/word/2006/wordml" xmlns:wps="http://schemas.microsoft.com/office/word/2010/wordprocessingShape" mc:Ignorable="w14 w15 w16se w16cid w16 w16cex w16sdtdh w16sdtfl w16du wp14">
   <w:docParts>
     <w:docPart>
       <w:docPartPr>
@@ -5123,13 +5029,13 @@
 </file>
 
 <file path=word/glossary/fontTable.xml><?xml version="1.0" encoding="utf-8"?>
-<w:fonts xmlns:mc="http://schemas.openxmlformats.org/markup-compatibility/2006" xmlns:r="http://schemas.openxmlformats.org/officeDocument/2006/relationships" xmlns:w="http://schemas.openxmlformats.org/wordprocessingml/2006/main" xmlns:w14="http://schemas.microsoft.com/office/word/2010/wordml" xmlns:w15="http://schemas.microsoft.com/office/word/2012/wordml" xmlns:w16cid="http://schemas.microsoft.com/office/word/2016/wordml/cid" xmlns:w16se="http://schemas.microsoft.com/office/word/2015/wordml/symex" mc:Ignorable="w14 w15 w16se w16cid">
+<w:fonts xmlns:mc="http://schemas.openxmlformats.org/markup-compatibility/2006" xmlns:r="http://schemas.openxmlformats.org/officeDocument/2006/relationships" xmlns:w="http://schemas.openxmlformats.org/wordprocessingml/2006/main" xmlns:w14="http://schemas.microsoft.com/office/word/2010/wordml" xmlns:w15="http://schemas.microsoft.com/office/word/2012/wordml" xmlns:w16cex="http://schemas.microsoft.com/office/word/2018/wordml/cex" xmlns:w16cid="http://schemas.microsoft.com/office/word/2016/wordml/cid" xmlns:w16="http://schemas.microsoft.com/office/word/2018/wordml" xmlns:w16du="http://schemas.microsoft.com/office/word/2023/wordml/word16du" xmlns:w16sdtdh="http://schemas.microsoft.com/office/word/2020/wordml/sdtdatahash" xmlns:w16sdtfl="http://schemas.microsoft.com/office/word/2024/wordml/sdtformatlock" xmlns:w16se="http://schemas.microsoft.com/office/word/2015/wordml/symex" mc:Ignorable="w14 w15 w16se w16cid w16 w16cex w16sdtdh w16sdtfl w16du">
   <w:font w:name="Calibri">
     <w:panose1 w:val="020F0502020204030204"/>
     <w:charset w:val="00"/>
     <w:family w:val="swiss"/>
     <w:pitch w:val="variable"/>
-    <w:sig w:usb0="E0002AFF" w:usb1="C000247B" w:usb2="00000009" w:usb3="00000000" w:csb0="000001FF" w:csb1="00000000"/>
+    <w:sig w:usb0="E4002EFF" w:usb1="C200247B" w:usb2="00000009" w:usb3="00000000" w:csb0="000001FF" w:csb1="00000000"/>
   </w:font>
   <w:font w:name="Times New Roman">
     <w:panose1 w:val="02020603050405020304"/>
@@ -5143,13 +5049,25 @@
     <w:charset w:val="00"/>
     <w:family w:val="swiss"/>
     <w:pitch w:val="variable"/>
-    <w:sig w:usb0="E0002AFF" w:usb1="C000247B" w:usb2="00000009" w:usb3="00000000" w:csb0="000001FF" w:csb1="00000000"/>
+    <w:sig w:usb0="E4002EFF" w:usb1="C200247B" w:usb2="00000009" w:usb3="00000000" w:csb0="000001FF" w:csb1="00000000"/>
+  </w:font>
+  <w:font w:name="Aptos">
+    <w:charset w:val="00"/>
+    <w:family w:val="swiss"/>
+    <w:pitch w:val="variable"/>
+    <w:sig w:usb0="20000287" w:usb1="00000003" w:usb2="00000000" w:usb3="00000000" w:csb0="0000019F" w:csb1="00000000"/>
+  </w:font>
+  <w:font w:name="Aptos Display">
+    <w:charset w:val="00"/>
+    <w:family w:val="swiss"/>
+    <w:pitch w:val="variable"/>
+    <w:sig w:usb0="20000287" w:usb1="00000003" w:usb2="00000000" w:usb3="00000000" w:csb0="0000019F" w:csb1="00000000"/>
   </w:font>
 </w:fonts>
 </file>
 
 <file path=word/glossary/settings.xml><?xml version="1.0" encoding="utf-8"?>
-<w:settings xmlns:mc="http://schemas.openxmlformats.org/markup-compatibility/2006" xmlns:o="urn:schemas-microsoft-com:office:office" xmlns:r="http://schemas.openxmlformats.org/officeDocument/2006/relationships" xmlns:m="http://schemas.openxmlformats.org/officeDocument/2006/math" xmlns:v="urn:schemas-microsoft-com:vml" xmlns:w10="urn:schemas-microsoft-com:office:word" xmlns:w="http://schemas.openxmlformats.org/wordprocessingml/2006/main" xmlns:w14="http://schemas.microsoft.com/office/word/2010/wordml" xmlns:w15="http://schemas.microsoft.com/office/word/2012/wordml" xmlns:w16cid="http://schemas.microsoft.com/office/word/2016/wordml/cid" xmlns:w16se="http://schemas.microsoft.com/office/word/2015/wordml/symex" xmlns:sl="http://schemas.openxmlformats.org/schemaLibrary/2006/main" mc:Ignorable="w14 w15 w16se w16cid">
+<w:settings xmlns:mc="http://schemas.openxmlformats.org/markup-compatibility/2006" xmlns:o="urn:schemas-microsoft-com:office:office" xmlns:r="http://schemas.openxmlformats.org/officeDocument/2006/relationships" xmlns:m="http://schemas.openxmlformats.org/officeDocument/2006/math" xmlns:v="urn:schemas-microsoft-com:vml" xmlns:w10="urn:schemas-microsoft-com:office:word" xmlns:w="http://schemas.openxmlformats.org/wordprocessingml/2006/main" xmlns:w14="http://schemas.microsoft.com/office/word/2010/wordml" xmlns:w15="http://schemas.microsoft.com/office/word/2012/wordml" xmlns:w16cex="http://schemas.microsoft.com/office/word/2018/wordml/cex" xmlns:w16cid="http://schemas.microsoft.com/office/word/2016/wordml/cid" xmlns:w16="http://schemas.microsoft.com/office/word/2018/wordml" xmlns:w16du="http://schemas.microsoft.com/office/word/2023/wordml/word16du" xmlns:w16sdtdh="http://schemas.microsoft.com/office/word/2020/wordml/sdtdatahash" xmlns:w16sdtfl="http://schemas.microsoft.com/office/word/2024/wordml/sdtformatlock" xmlns:w16se="http://schemas.microsoft.com/office/word/2015/wordml/symex" xmlns:sl="http://schemas.openxmlformats.org/schemaLibrary/2006/main" mc:Ignorable="w14 w15 w16se w16cid w16 w16cex w16sdtdh w16sdtfl w16du">
   <w:view w:val="normal"/>
   <w:defaultTabStop w:val="720"/>
   <w:hyphenationZone w:val="425"/>
@@ -5165,6 +5083,7 @@
   </w:compat>
   <w:rsids>
     <w:rsidRoot w:val="007F0EB0"/>
+    <w:rsid w:val="0018085D"/>
     <w:rsid w:val="002A00F8"/>
     <w:rsid w:val="00391C2E"/>
     <w:rsid w:val="00401A56"/>
@@ -5172,8 +5091,10 @@
     <w:rsid w:val="007F0EB0"/>
     <w:rsid w:val="008139A2"/>
     <w:rsid w:val="008506F4"/>
+    <w:rsid w:val="009B1E50"/>
     <w:rsid w:val="00AA4803"/>
     <w:rsid w:val="00D67D5F"/>
+    <w:rsid w:val="00D811B8"/>
     <w:rsid w:val="00E7673F"/>
     <w:rsid w:val="00ED68E7"/>
     <w:rsid w:val="00EE2183"/>
@@ -5201,7 +5122,7 @@
 </file>
 
 <file path=word/glossary/styles.xml><?xml version="1.0" encoding="utf-8"?>
-<w:styles xmlns:mc="http://schemas.openxmlformats.org/markup-compatibility/2006" xmlns:r="http://schemas.openxmlformats.org/officeDocument/2006/relationships" xmlns:w="http://schemas.openxmlformats.org/wordprocessingml/2006/main" xmlns:w14="http://schemas.microsoft.com/office/word/2010/wordml" xmlns:w15="http://schemas.microsoft.com/office/word/2012/wordml" xmlns:w16cid="http://schemas.microsoft.com/office/word/2016/wordml/cid" xmlns:w16se="http://schemas.microsoft.com/office/word/2015/wordml/symex" mc:Ignorable="w14 w15 w16se w16cid">
+<w:styles xmlns:mc="http://schemas.openxmlformats.org/markup-compatibility/2006" xmlns:r="http://schemas.openxmlformats.org/officeDocument/2006/relationships" xmlns:w="http://schemas.openxmlformats.org/wordprocessingml/2006/main" xmlns:w14="http://schemas.microsoft.com/office/word/2010/wordml" xmlns:w15="http://schemas.microsoft.com/office/word/2012/wordml" xmlns:w16cex="http://schemas.microsoft.com/office/word/2018/wordml/cex" xmlns:w16cid="http://schemas.microsoft.com/office/word/2016/wordml/cid" xmlns:w16="http://schemas.microsoft.com/office/word/2018/wordml" xmlns:w16du="http://schemas.microsoft.com/office/word/2023/wordml/word16du" xmlns:w16sdtdh="http://schemas.microsoft.com/office/word/2020/wordml/sdtdatahash" xmlns:w16sdtfl="http://schemas.microsoft.com/office/word/2024/wordml/sdtformatlock" xmlns:w16se="http://schemas.microsoft.com/office/word/2015/wordml/symex" mc:Ignorable="w14 w15 w16se w16cid w16 w16cex w16sdtdh w16sdtfl w16du">
   <w:docDefaults>
     <w:rPrDefault>
       <w:rPr>
@@ -5217,7 +5138,7 @@
       </w:pPr>
     </w:pPrDefault>
   </w:docDefaults>
-  <w:latentStyles w:defLockedState="0" w:defUIPriority="99" w:defSemiHidden="0" w:defUnhideWhenUsed="0" w:defQFormat="0" w:count="375">
+  <w:latentStyles w:defLockedState="0" w:defUIPriority="99" w:defSemiHidden="0" w:defUnhideWhenUsed="0" w:defQFormat="0" w:count="376">
     <w:lsdException w:name="Normal" w:uiPriority="0" w:qFormat="1"/>
     <w:lsdException w:name="heading 1" w:uiPriority="9" w:qFormat="1"/>
     <w:lsdException w:name="heading 2" w:semiHidden="1" w:uiPriority="9" w:unhideWhenUsed="1" w:qFormat="1"/>
@@ -5323,6 +5244,7 @@
     <w:lsdException w:name="HTML Sample" w:semiHidden="1" w:unhideWhenUsed="1"/>
     <w:lsdException w:name="HTML Typewriter" w:semiHidden="1" w:unhideWhenUsed="1"/>
     <w:lsdException w:name="HTML Variable" w:semiHidden="1" w:unhideWhenUsed="1"/>
+    <w:lsdException w:name="Normal Table" w:semiHidden="1" w:unhideWhenUsed="1"/>
     <w:lsdException w:name="annotation subject" w:semiHidden="1" w:unhideWhenUsed="1"/>
     <w:lsdException w:name="No List" w:semiHidden="1" w:unhideWhenUsed="1"/>
     <w:lsdException w:name="Outline List 1" w:semiHidden="1" w:unhideWhenUsed="1"/>
@@ -5366,8 +5288,10 @@
     <w:lsdException w:name="Table Elegant" w:semiHidden="1" w:unhideWhenUsed="1"/>
     <w:lsdException w:name="Table Professional" w:semiHidden="1" w:unhideWhenUsed="1"/>
     <w:lsdException w:name="Table Subtle 1" w:semiHidden="1" w:unhideWhenUsed="1"/>
+    <w:lsdException w:name="Table Subtle 2" w:semiHidden="1" w:unhideWhenUsed="1"/>
     <w:lsdException w:name="Table Web 1" w:semiHidden="1" w:unhideWhenUsed="1"/>
     <w:lsdException w:name="Table Web 2" w:semiHidden="1" w:unhideWhenUsed="1"/>
+    <w:lsdException w:name="Table Web 3" w:semiHidden="1" w:unhideWhenUsed="1"/>
     <w:lsdException w:name="Balloon Text" w:semiHidden="1" w:unhideWhenUsed="1"/>
     <w:lsdException w:name="Table Grid" w:uiPriority="39"/>
     <w:lsdException w:name="Table Theme" w:semiHidden="1" w:unhideWhenUsed="1"/>
@@ -5590,6 +5514,7 @@
     <w:lsdException w:name="Smart Hyperlink" w:semiHidden="1" w:unhideWhenUsed="1"/>
     <w:lsdException w:name="Hashtag" w:semiHidden="1" w:unhideWhenUsed="1"/>
     <w:lsdException w:name="Unresolved Mention" w:semiHidden="1" w:unhideWhenUsed="1"/>
+    <w:lsdException w:name="Smart Link" w:semiHidden="1" w:unhideWhenUsed="1"/>
   </w:latentStyles>
   <w:style w:type="paragraph" w:default="1" w:styleId="Normal">
     <w:name w:val="Normal"/>
@@ -6043,7 +5968,7 @@
 </file>
 
 <file path=word/glossary/webSettings.xml><?xml version="1.0" encoding="utf-8"?>
-<w:webSettings xmlns:mc="http://schemas.openxmlformats.org/markup-compatibility/2006" xmlns:r="http://schemas.openxmlformats.org/officeDocument/2006/relationships" xmlns:w="http://schemas.openxmlformats.org/wordprocessingml/2006/main" xmlns:w14="http://schemas.microsoft.com/office/word/2010/wordml" xmlns:w15="http://schemas.microsoft.com/office/word/2012/wordml" xmlns:w16cid="http://schemas.microsoft.com/office/word/2016/wordml/cid" xmlns:w16se="http://schemas.microsoft.com/office/word/2015/wordml/symex" mc:Ignorable="w14 w15 w16se w16cid">
+<w:webSettings xmlns:mc="http://schemas.openxmlformats.org/markup-compatibility/2006" xmlns:r="http://schemas.openxmlformats.org/officeDocument/2006/relationships" xmlns:w="http://schemas.openxmlformats.org/wordprocessingml/2006/main" xmlns:w14="http://schemas.microsoft.com/office/word/2010/wordml" xmlns:w15="http://schemas.microsoft.com/office/word/2012/wordml" xmlns:w16cex="http://schemas.microsoft.com/office/word/2018/wordml/cex" xmlns:w16cid="http://schemas.microsoft.com/office/word/2016/wordml/cid" xmlns:w16="http://schemas.microsoft.com/office/word/2018/wordml" xmlns:w16du="http://schemas.microsoft.com/office/word/2023/wordml/word16du" xmlns:w16sdtdh="http://schemas.microsoft.com/office/word/2020/wordml/sdtdatahash" xmlns:w16sdtfl="http://schemas.microsoft.com/office/word/2024/wordml/sdtformatlock" xmlns:w16se="http://schemas.microsoft.com/office/word/2015/wordml/symex" mc:Ignorable="w14 w15 w16se w16cid w16 w16cex w16sdtdh w16sdtfl w16du">
   <w:optimizeForBrowser/>
   <w:allowPNG/>
 </w:webSettings>
@@ -6310,9 +6235,11 @@
 </a:theme>
 </file>
 
-<file path=customXML/item3.xml>��< ? x m l   v e r s i o n = " 1 . 0 "   e n c o d i n g = " u t f - 1 6 " ? > - 
- < N a v W o r d R e p o r t X m l P a r t   x m l n s = " u r n : m i c r o s o f t - d y n a m i c s - n a v / r e p o r t s / S t a n d a r d _ S a l e s _ Q u o t e / 1 3 0 4 / " > +<file path=customXml/item1.xml><?xml version="1.0" encoding="utf-8"?>
+<b:Sources xmlns:b="http://schemas.openxmlformats.org/officeDocument/2006/bibliography" xmlns="http://schemas.openxmlformats.org/officeDocument/2006/bibliography" SelectedStyle="\APASixthEditionOfficeOnline.xsl" StyleName="APA" Version="6"/>
+</file>
+
+<file path=customXml/item2.xml>��< ? x m l   v e r s i o n = " 1 . 0 "   e n c o d i n g = " u t f - 1 6 " ? > < N a v W o r d R e p o r t X m l P a r t   x m l n s = " u r n : m i c r o s o f t - d y n a m i c s - n a v / r e p o r t s / S t a n d a r d _ S a l e s _ Q u o t e / 1 3 0 4 / " >   
      < B C R e p o r t I n f o r m a t i o n >   
@@ -6833,14 +6760,24 @@
  < / N a v W o r d R e p o r t X m l P a r t > 
 </file>
 
-<file path=customXml/item2.xml><?xml version="1.0" encoding="utf-8"?>
-<b:Sources xmlns:b="http://schemas.openxmlformats.org/officeDocument/2006/bibliography" xmlns="http://schemas.openxmlformats.org/officeDocument/2006/bibliography" SelectedStyle="\APASixthEditionOfficeOnline.xsl" StyleName="APA" Version="6"/>
-</file>
-
-<file path=customXml/itemProps2.xml><?xml version="1.0" encoding="utf-8"?>
+<file path=customXml/itemProps1.xml><?xml version="1.0" encoding="utf-8"?>
 <ds:datastoreItem xmlns:ds="http://schemas.openxmlformats.org/officeDocument/2006/customXml" ds:itemID="{3EBEDDB3-1D20-4BD8-91F3-BAB95850C3CF}">
   <ds:schemaRefs>
     <ds:schemaRef ds:uri="http://schemas.openxmlformats.org/officeDocument/2006/bibliography"/>
   </ds:schemaRefs>
 </ds:datastoreItem>
+</file>
+
+<file path=customXml/itemProps2.xml><?xml version="1.0" encoding="utf-8"?>
+<ds:datastoreItem xmlns:ds="http://schemas.openxmlformats.org/officeDocument/2006/customXml" ds:itemID="{12A2964D-3EB4-4B1E-8949-A99CA3D19D26}">
+  <ds:schemaRefs>
+    <ds:schemaRef ds:uri="urn:microsoft-dynamics-nav/reports/Standard_Sales_Quote/1304/"/>
+  </ds:schemaRefs>
+</ds:datastoreItem>
+</file>
+
+<file path=docMetadata/LabelInfo.xml><?xml version="1.0" encoding="utf-8"?>
+<clbl:labelList xmlns:clbl="http://schemas.microsoft.com/office/2020/mipLabelMetadata">
+  <clbl:label id="{f42aa342-8706-4288-bd11-ebb85995028c}" enabled="1" method="Privileged" siteId="{72f988bf-86f1-41af-91ab-2d7cd011db47}" removed="0"/>
+</clbl:labelList>
 </file>
</xml_diff>